<commit_message>
been too long - up to lecture 13
</commit_message>
<xml_diff>
--- a/docs/lectures/lecture_03/03_02_class_activity.docx
+++ b/docs/lectures/lecture_03/03_02_class_activity.docx
@@ -462,97 +462,76 @@
         </w:rPr>
         <w:t xml:space="preserve"># For data wrangling and visualization</w:t>
       </w:r>
+      <w:r>
+        <w:br/>
+      </w:r>
+      <w:r>
+        <w:rPr>
+          <w:rStyle w:val="FunctionTok"/>
+        </w:rPr>
+        <w:t xml:space="preserve">library</w:t>
+      </w:r>
+      <w:r>
+        <w:rPr>
+          <w:rStyle w:val="NormalTok"/>
+        </w:rPr>
+        <w:t xml:space="preserve">(knitr)        </w:t>
+      </w:r>
+      <w:r>
+        <w:rPr>
+          <w:rStyle w:val="CommentTok"/>
+        </w:rPr>
+        <w:t xml:space="preserve"># For creating tables</w:t>
+      </w:r>
+      <w:r>
+        <w:br/>
+      </w:r>
+      <w:r>
+        <w:rPr>
+          <w:rStyle w:val="FunctionTok"/>
+        </w:rPr>
+        <w:t xml:space="preserve">library</w:t>
+      </w:r>
+      <w:r>
+        <w:rPr>
+          <w:rStyle w:val="NormalTok"/>
+        </w:rPr>
+        <w:t xml:space="preserve">(moments)      </w:t>
+      </w:r>
+      <w:r>
+        <w:rPr>
+          <w:rStyle w:val="CommentTok"/>
+        </w:rPr>
+        <w:t xml:space="preserve"># For calculating skewness and kurtosis</w:t>
+      </w:r>
+      <w:r>
+        <w:br/>
+      </w:r>
+      <w:r>
+        <w:rPr>
+          <w:rStyle w:val="FunctionTok"/>
+        </w:rPr>
+        <w:t xml:space="preserve">library</w:t>
+      </w:r>
+      <w:r>
+        <w:rPr>
+          <w:rStyle w:val="NormalTok"/>
+        </w:rPr>
+        <w:t xml:space="preserve">(flextable)</w:t>
+      </w:r>
     </w:p>
     <w:p>
       <w:pPr>
         <w:pStyle w:val="SourceCode"/>
       </w:pPr>
       <w:r>
+        <w:br/>
+      </w:r>
+      <w:r>
         <w:rPr>
           <w:rStyle w:val="VerbatimChar"/>
         </w:rPr>
-        <w:t xml:space="preserve">── Attaching core tidyverse packages ──────────────────────── tidyverse 2.0.0 ──</w:t>
-      </w:r>
-      <w:r>
-        <w:br/>
-      </w:r>
-      <w:r>
-        <w:rPr>
-          <w:rStyle w:val="VerbatimChar"/>
-        </w:rPr>
-        <w:t xml:space="preserve">✔ dplyr     1.1.4     ✔ readr     2.1.5</w:t>
-      </w:r>
-      <w:r>
-        <w:br/>
-      </w:r>
-      <w:r>
-        <w:rPr>
-          <w:rStyle w:val="VerbatimChar"/>
-        </w:rPr>
-        <w:t xml:space="preserve">✔ forcats   1.0.0     ✔ stringr   1.5.1</w:t>
-      </w:r>
-      <w:r>
-        <w:br/>
-      </w:r>
-      <w:r>
-        <w:rPr>
-          <w:rStyle w:val="VerbatimChar"/>
-        </w:rPr>
-        <w:t xml:space="preserve">✔ ggplot2   3.5.2     ✔ tibble    3.2.1</w:t>
-      </w:r>
-      <w:r>
-        <w:br/>
-      </w:r>
-      <w:r>
-        <w:rPr>
-          <w:rStyle w:val="VerbatimChar"/>
-        </w:rPr>
-        <w:t xml:space="preserve">✔ lubridate 1.9.4     ✔ tidyr     1.3.1</w:t>
-      </w:r>
-      <w:r>
-        <w:br/>
-      </w:r>
-      <w:r>
-        <w:rPr>
-          <w:rStyle w:val="VerbatimChar"/>
-        </w:rPr>
-        <w:t xml:space="preserve">✔ purrr     1.0.4     </w:t>
-      </w:r>
-      <w:r>
-        <w:br/>
-      </w:r>
-      <w:r>
-        <w:rPr>
-          <w:rStyle w:val="VerbatimChar"/>
-        </w:rPr>
-        <w:t xml:space="preserve">── Conflicts ────────────────────────────────────────── tidyverse_conflicts() ──</w:t>
-      </w:r>
-      <w:r>
-        <w:br/>
-      </w:r>
-      <w:r>
-        <w:rPr>
-          <w:rStyle w:val="VerbatimChar"/>
-        </w:rPr>
-        <w:t xml:space="preserve">✖ dplyr::filter() masks stats::filter()</w:t>
-      </w:r>
-      <w:r>
-        <w:br/>
-      </w:r>
-      <w:r>
-        <w:rPr>
-          <w:rStyle w:val="VerbatimChar"/>
-        </w:rPr>
-        <w:t xml:space="preserve">✖ dplyr::lag()    masks stats::lag()</w:t>
-      </w:r>
-      <w:r>
-        <w:br/>
-      </w:r>
-      <w:r>
-        <w:rPr>
-          <w:rStyle w:val="VerbatimChar"/>
-        </w:rPr>
-        <w:t xml:space="preserve">ℹ Use the conflicted package (&lt;http://conflicted.r-lib.org/&gt;) to force all conflicts to become errors</w:t>
+        <w:t xml:space="preserve">Attaching package: 'flextable'</w:t>
       </w:r>
     </w:p>
     <w:p>
@@ -561,49 +540,27 @@
       </w:pPr>
       <w:r>
         <w:rPr>
-          <w:rStyle w:val="FunctionTok"/>
-        </w:rPr>
-        <w:t xml:space="preserve">library</w:t>
-      </w:r>
-      <w:r>
-        <w:rPr>
-          <w:rStyle w:val="NormalTok"/>
-        </w:rPr>
-        <w:t xml:space="preserve">(knitr)        </w:t>
-      </w:r>
-      <w:r>
-        <w:rPr>
-          <w:rStyle w:val="CommentTok"/>
-        </w:rPr>
-        <w:t xml:space="preserve"># For creating tables</w:t>
+          <w:rStyle w:val="VerbatimChar"/>
+        </w:rPr>
+        <w:t xml:space="preserve">The following object is masked from 'package:purrr':</w:t>
       </w:r>
       <w:r>
         <w:br/>
       </w:r>
       <w:r>
-        <w:rPr>
-          <w:rStyle w:val="FunctionTok"/>
-        </w:rPr>
-        <w:t xml:space="preserve">library</w:t>
-      </w:r>
-      <w:r>
-        <w:rPr>
-          <w:rStyle w:val="NormalTok"/>
-        </w:rPr>
-        <w:t xml:space="preserve">(moments)      </w:t>
-      </w:r>
-      <w:r>
-        <w:rPr>
-          <w:rStyle w:val="CommentTok"/>
-        </w:rPr>
-        <w:t xml:space="preserve"># For calculating skewness and kurtosis</w:t>
-      </w:r>
-      <w:r>
         <w:br/>
       </w:r>
       <w:r>
-        <w:br/>
-      </w:r>
+        <w:rPr>
+          <w:rStyle w:val="VerbatimChar"/>
+        </w:rPr>
+        <w:t xml:space="preserve">    compose</w:t>
+      </w:r>
+    </w:p>
+    <w:p>
+      <w:pPr>
+        <w:pStyle w:val="SourceCode"/>
+      </w:pPr>
       <w:r>
         <w:rPr>
           <w:rStyle w:val="CommentTok"/>
@@ -1319,15 +1276,36 @@
       </w:r>
       <w:r>
         <w:rPr>
+          <w:rStyle w:val="NormalTok"/>
+        </w:rPr>
+        <w:t xml:space="preserve">grayling_df </w:t>
+      </w:r>
+      <w:r>
+        <w:rPr>
+          <w:rStyle w:val="SpecialCharTok"/>
+        </w:rPr>
+        <w:t xml:space="preserve">%&gt;%</w:t>
+      </w:r>
+      <w:r>
+        <w:br/>
+      </w:r>
+      <w:r>
+        <w:rPr>
+          <w:rStyle w:val="NormalTok"/>
+        </w:rPr>
+        <w:t xml:space="preserve">  </w:t>
+      </w:r>
+      <w:r>
+        <w:rPr>
           <w:rStyle w:val="FunctionTok"/>
         </w:rPr>
-        <w:t xml:space="preserve">kable</w:t>
-      </w:r>
-      <w:r>
-        <w:rPr>
-          <w:rStyle w:val="NormalTok"/>
-        </w:rPr>
-        <w:t xml:space="preserve">(grayling_df </w:t>
+        <w:t xml:space="preserve">count</w:t>
+      </w:r>
+      <w:r>
+        <w:rPr>
+          <w:rStyle w:val="NormalTok"/>
+        </w:rPr>
+        <w:t xml:space="preserve">(lake) </w:t>
       </w:r>
       <w:r>
         <w:rPr>
@@ -1336,113 +1314,366 @@
         <w:t xml:space="preserve">%&gt;%</w:t>
       </w:r>
       <w:r>
-        <w:br/>
-      </w:r>
-      <w:r>
-        <w:rPr>
-          <w:rStyle w:val="NormalTok"/>
-        </w:rPr>
-        <w:t xml:space="preserve">  </w:t>
+        <w:rPr>
+          <w:rStyle w:val="NormalTok"/>
+        </w:rPr>
+        <w:t xml:space="preserve"> </w:t>
       </w:r>
       <w:r>
         <w:rPr>
           <w:rStyle w:val="FunctionTok"/>
         </w:rPr>
-        <w:t xml:space="preserve">count</w:t>
-      </w:r>
-      <w:r>
-        <w:rPr>
-          <w:rStyle w:val="NormalTok"/>
-        </w:rPr>
-        <w:t xml:space="preserve">(lake))</w:t>
+        <w:t xml:space="preserve">flextable</w:t>
+      </w:r>
+      <w:r>
+        <w:rPr>
+          <w:rStyle w:val="NormalTok"/>
+        </w:rPr>
+        <w:t xml:space="preserve">()</w:t>
       </w:r>
     </w:p>
-    <w:tbl>
+    <w:tbl xmlns:w="http://schemas.openxmlformats.org/wordprocessingml/2006/main" xmlns:r="http://schemas.openxmlformats.org/officeDocument/2006/relationships" xmlns:w14="http://schemas.microsoft.com/office/word/2010/wordml" xmlns:wp="http://schemas.openxmlformats.org/drawingml/2006/wordprocessingDrawing" xmlns:a="http://schemas.openxmlformats.org/drawingml/2006/main" xmlns:pic="http://schemas.openxmlformats.org/drawingml/2006/picture">
       <w:tblPr>
-        <w:tblStyle w:val="Table"/>
-        <w:tblW w:type="auto" w:w="0"/>
-        <w:tblLook w:firstRow="1" w:lastRow="0" w:firstColumn="0" w:lastColumn="0" w:noHBand="0" w:noVBand="0" w:val="0020"/>
+        <w:tblLayout w:type="fixed"/>
+        <w:jc w:val="center"/>
+        <w:tblLook w:firstRow="1" w:lastRow="0" w:firstColumn="0" w:lastColumn="0" w:noHBand="0" w:noVBand="1"/>
       </w:tblPr>
       <w:tblGrid>
-        <w:gridCol w:w="3960"/>
-        <w:gridCol w:w="3960"/>
+        <w:gridCol w:w="1080"/>
+        <w:gridCol w:w="1080"/>
       </w:tblGrid>
       <w:tr>
         <w:trPr>
-          <w:tblHeader w:val="on"/>
+          <w:trHeight w:val="360" w:hRule="auto"/>
+          <w:tblHeader/>
         </w:trPr>
+        header1
         <w:tc>
-          <w:tcPr/>
+          <w:tcPr>
+            <w:tcBorders>
+              <w:bottom w:val="single" w:sz="12" w:space="0" w:color="666666"/>
+              <w:top w:val="single" w:sz="12" w:space="0" w:color="666666"/>
+              <w:left w:val="none" w:sz="0" w:space="0" w:color="000000"/>
+              <w:right w:val="none" w:sz="0" w:space="0" w:color="000000"/>
+            </w:tcBorders>
+            <w:shd w:val="clear" w:color="auto" w:fill="FFFFFF"/>
+            <w:tcMar>
+              <w:top w:w="0" w:type="dxa"/>
+              <w:bottom w:w="0" w:type="dxa"/>
+              <w:left w:w="0" w:type="dxa"/>
+              <w:right w:w="0" w:type="dxa"/>
+            </w:tcMar>
+            <w:vAlign w:val="center"/>
+          </w:tcPr>
           <w:p>
             <w:pPr>
-              <w:pStyle w:val="Compact"/>
+              <w:pStyle w:val="Normal"/>
               <w:jc w:val="left"/>
+              <w:pBdr>
+                <w:bottom w:val="none" w:sz="0" w:space="0" w:color="000000"/>
+                <w:top w:val="none" w:sz="0" w:space="0" w:color="000000"/>
+                <w:left w:val="none" w:sz="0" w:space="0" w:color="000000"/>
+                <w:right w:val="none" w:sz="0" w:space="0" w:color="000000"/>
+              </w:pBdr>
+              <w:spacing w:after="100" w:before="100" w:line="240"/>
+              <w:ind w:left="100" w:right="100" w:firstLine="0" w:firstLineChars="0"/>
+              <w:rPr>
+                <w:rFonts w:ascii="Helvetica" w:hAnsi="Helvetica" w:eastAsia="Helvetica" w:cs="Helvetica"/>
+                <w:i w:val="false"/>
+                <w:b w:val="false"/>
+                <w:u w:val="none"/>
+                <w:sz w:val="22"/>
+                <w:szCs w:val="22"/>
+                <w:color w:val="000000"/>
+              </w:rPr>
             </w:pPr>
-            <w:r>
+            <w:r xmlns:w="http://schemas.openxmlformats.org/wordprocessingml/2006/main" xmlns:wp="http://schemas.openxmlformats.org/drawingml/2006/wordprocessingDrawing" xmlns:r="http://schemas.openxmlformats.org/officeDocument/2006/relationships" xmlns:w14="http://schemas.microsoft.com/office/word/2010/wordml">
+              <w:rPr>
+                <w:rFonts w:ascii="Helvetica" w:hAnsi="Helvetica" w:eastAsia="Helvetica" w:cs="Helvetica"/>
+                <w:i w:val="false"/>
+                <w:b w:val="false"/>
+                <w:u w:val="none"/>
+                <w:sz w:val="22"/>
+                <w:szCs w:val="22"/>
+                <w:color w:val="000000"/>
+              </w:rPr>
               <w:t xml:space="preserve">lake</w:t>
             </w:r>
           </w:p>
         </w:tc>
         <w:tc>
-          <w:tcPr/>
+          <w:tcPr>
+            <w:tcBorders>
+              <w:bottom w:val="single" w:sz="12" w:space="0" w:color="666666"/>
+              <w:top w:val="single" w:sz="12" w:space="0" w:color="666666"/>
+              <w:left w:val="none" w:sz="0" w:space="0" w:color="000000"/>
+              <w:right w:val="none" w:sz="0" w:space="0" w:color="000000"/>
+            </w:tcBorders>
+            <w:shd w:val="clear" w:color="auto" w:fill="FFFFFF"/>
+            <w:tcMar>
+              <w:top w:w="0" w:type="dxa"/>
+              <w:bottom w:w="0" w:type="dxa"/>
+              <w:left w:w="0" w:type="dxa"/>
+              <w:right w:w="0" w:type="dxa"/>
+            </w:tcMar>
+            <w:vAlign w:val="center"/>
+          </w:tcPr>
           <w:p>
             <w:pPr>
-              <w:pStyle w:val="Compact"/>
+              <w:pStyle w:val="Normal"/>
               <w:jc w:val="right"/>
+              <w:pBdr>
+                <w:bottom w:val="none" w:sz="0" w:space="0" w:color="000000"/>
+                <w:top w:val="none" w:sz="0" w:space="0" w:color="000000"/>
+                <w:left w:val="none" w:sz="0" w:space="0" w:color="000000"/>
+                <w:right w:val="none" w:sz="0" w:space="0" w:color="000000"/>
+              </w:pBdr>
+              <w:spacing w:after="100" w:before="100" w:line="240"/>
+              <w:ind w:left="100" w:right="100" w:firstLine="0" w:firstLineChars="0"/>
+              <w:rPr>
+                <w:rFonts w:ascii="Helvetica" w:hAnsi="Helvetica" w:eastAsia="Helvetica" w:cs="Helvetica"/>
+                <w:i w:val="false"/>
+                <w:b w:val="false"/>
+                <w:u w:val="none"/>
+                <w:sz w:val="22"/>
+                <w:szCs w:val="22"/>
+                <w:color w:val="000000"/>
+              </w:rPr>
             </w:pPr>
-            <w:r>
+            <w:r xmlns:w="http://schemas.openxmlformats.org/wordprocessingml/2006/main" xmlns:wp="http://schemas.openxmlformats.org/drawingml/2006/wordprocessingDrawing" xmlns:r="http://schemas.openxmlformats.org/officeDocument/2006/relationships" xmlns:w14="http://schemas.microsoft.com/office/word/2010/wordml">
+              <w:rPr>
+                <w:rFonts w:ascii="Helvetica" w:hAnsi="Helvetica" w:eastAsia="Helvetica" w:cs="Helvetica"/>
+                <w:i w:val="false"/>
+                <w:b w:val="false"/>
+                <w:u w:val="none"/>
+                <w:sz w:val="22"/>
+                <w:szCs w:val="22"/>
+                <w:color w:val="000000"/>
+              </w:rPr>
               <w:t xml:space="preserve">n</w:t>
             </w:r>
           </w:p>
         </w:tc>
       </w:tr>
       <w:tr>
+        <w:trPr>
+          <w:trHeight w:val="360" w:hRule="auto"/>
+        </w:trPr>
+        body1
         <w:tc>
-          <w:tcPr/>
+          <w:tcPr>
+            <w:tcBorders>
+              <w:bottom w:val="none" w:sz="0" w:space="0" w:color="000000"/>
+              <w:top w:val="single" w:sz="12" w:space="0" w:color="666666"/>
+              <w:left w:val="none" w:sz="0" w:space="0" w:color="000000"/>
+              <w:right w:val="none" w:sz="0" w:space="0" w:color="000000"/>
+            </w:tcBorders>
+            <w:shd w:val="clear" w:color="auto" w:fill="FFFFFF"/>
+            <w:tcMar>
+              <w:top w:w="0" w:type="dxa"/>
+              <w:bottom w:w="0" w:type="dxa"/>
+              <w:left w:w="0" w:type="dxa"/>
+              <w:right w:w="0" w:type="dxa"/>
+            </w:tcMar>
+            <w:vAlign w:val="center"/>
+          </w:tcPr>
           <w:p>
             <w:pPr>
-              <w:pStyle w:val="Compact"/>
+              <w:pStyle w:val="Normal"/>
               <w:jc w:val="left"/>
+              <w:pBdr>
+                <w:bottom w:val="none" w:sz="0" w:space="0" w:color="000000"/>
+                <w:top w:val="none" w:sz="0" w:space="0" w:color="000000"/>
+                <w:left w:val="none" w:sz="0" w:space="0" w:color="000000"/>
+                <w:right w:val="none" w:sz="0" w:space="0" w:color="000000"/>
+              </w:pBdr>
+              <w:spacing w:after="100" w:before="100" w:line="240"/>
+              <w:ind w:left="100" w:right="100" w:firstLine="0" w:firstLineChars="0"/>
+              <w:rPr>
+                <w:rFonts w:ascii="Helvetica" w:hAnsi="Helvetica" w:eastAsia="Helvetica" w:cs="Helvetica"/>
+                <w:i w:val="false"/>
+                <w:b w:val="false"/>
+                <w:u w:val="none"/>
+                <w:sz w:val="22"/>
+                <w:szCs w:val="22"/>
+                <w:color w:val="000000"/>
+              </w:rPr>
             </w:pPr>
-            <w:r>
+            <w:r xmlns:w="http://schemas.openxmlformats.org/wordprocessingml/2006/main" xmlns:wp="http://schemas.openxmlformats.org/drawingml/2006/wordprocessingDrawing" xmlns:r="http://schemas.openxmlformats.org/officeDocument/2006/relationships" xmlns:w14="http://schemas.microsoft.com/office/word/2010/wordml">
+              <w:rPr>
+                <w:rFonts w:ascii="Helvetica" w:hAnsi="Helvetica" w:eastAsia="Helvetica" w:cs="Helvetica"/>
+                <w:i w:val="false"/>
+                <w:b w:val="false"/>
+                <w:u w:val="none"/>
+                <w:sz w:val="22"/>
+                <w:szCs w:val="22"/>
+                <w:color w:val="000000"/>
+              </w:rPr>
               <w:t xml:space="preserve">I3</w:t>
             </w:r>
           </w:p>
         </w:tc>
         <w:tc>
-          <w:tcPr/>
+          <w:tcPr>
+            <w:tcBorders>
+              <w:bottom w:val="none" w:sz="0" w:space="0" w:color="000000"/>
+              <w:top w:val="single" w:sz="12" w:space="0" w:color="666666"/>
+              <w:left w:val="none" w:sz="0" w:space="0" w:color="000000"/>
+              <w:right w:val="none" w:sz="0" w:space="0" w:color="000000"/>
+            </w:tcBorders>
+            <w:shd w:val="clear" w:color="auto" w:fill="FFFFFF"/>
+            <w:tcMar>
+              <w:top w:w="0" w:type="dxa"/>
+              <w:bottom w:w="0" w:type="dxa"/>
+              <w:left w:w="0" w:type="dxa"/>
+              <w:right w:w="0" w:type="dxa"/>
+            </w:tcMar>
+            <w:vAlign w:val="center"/>
+          </w:tcPr>
           <w:p>
             <w:pPr>
-              <w:pStyle w:val="Compact"/>
+              <w:pStyle w:val="Normal"/>
               <w:jc w:val="right"/>
+              <w:pBdr>
+                <w:bottom w:val="none" w:sz="0" w:space="0" w:color="000000"/>
+                <w:top w:val="none" w:sz="0" w:space="0" w:color="000000"/>
+                <w:left w:val="none" w:sz="0" w:space="0" w:color="000000"/>
+                <w:right w:val="none" w:sz="0" w:space="0" w:color="000000"/>
+              </w:pBdr>
+              <w:spacing w:after="100" w:before="100" w:line="240"/>
+              <w:ind w:left="100" w:right="100" w:firstLine="0" w:firstLineChars="0"/>
+              <w:rPr>
+                <w:rFonts w:ascii="Helvetica" w:hAnsi="Helvetica" w:eastAsia="Helvetica" w:cs="Helvetica"/>
+                <w:i w:val="false"/>
+                <w:b w:val="false"/>
+                <w:u w:val="none"/>
+                <w:sz w:val="22"/>
+                <w:szCs w:val="22"/>
+                <w:color w:val="000000"/>
+              </w:rPr>
             </w:pPr>
-            <w:r>
+            <w:r xmlns:w="http://schemas.openxmlformats.org/wordprocessingml/2006/main" xmlns:wp="http://schemas.openxmlformats.org/drawingml/2006/wordprocessingDrawing" xmlns:r="http://schemas.openxmlformats.org/officeDocument/2006/relationships" xmlns:w14="http://schemas.microsoft.com/office/word/2010/wordml">
+              <w:rPr>
+                <w:rFonts w:ascii="Helvetica" w:hAnsi="Helvetica" w:eastAsia="Helvetica" w:cs="Helvetica"/>
+                <w:i w:val="false"/>
+                <w:b w:val="false"/>
+                <w:u w:val="none"/>
+                <w:sz w:val="22"/>
+                <w:szCs w:val="22"/>
+                <w:color w:val="000000"/>
+              </w:rPr>
               <w:t xml:space="preserve">66</w:t>
             </w:r>
           </w:p>
         </w:tc>
       </w:tr>
       <w:tr>
+        <w:trPr>
+          <w:trHeight w:val="360" w:hRule="auto"/>
+        </w:trPr>
+        body2
         <w:tc>
-          <w:tcPr/>
+          <w:tcPr>
+            <w:tcBorders>
+              <w:bottom w:val="single" w:sz="12" w:space="0" w:color="666666"/>
+              <w:top w:val="none" w:sz="0" w:space="0" w:color="000000"/>
+              <w:left w:val="none" w:sz="0" w:space="0" w:color="000000"/>
+              <w:right w:val="none" w:sz="0" w:space="0" w:color="000000"/>
+            </w:tcBorders>
+            <w:shd w:val="clear" w:color="auto" w:fill="FFFFFF"/>
+            <w:tcMar>
+              <w:top w:w="0" w:type="dxa"/>
+              <w:bottom w:w="0" w:type="dxa"/>
+              <w:left w:w="0" w:type="dxa"/>
+              <w:right w:w="0" w:type="dxa"/>
+            </w:tcMar>
+            <w:vAlign w:val="center"/>
+          </w:tcPr>
           <w:p>
             <w:pPr>
-              <w:pStyle w:val="Compact"/>
+              <w:pStyle w:val="Normal"/>
               <w:jc w:val="left"/>
+              <w:pBdr>
+                <w:bottom w:val="none" w:sz="0" w:space="0" w:color="000000"/>
+                <w:top w:val="none" w:sz="0" w:space="0" w:color="000000"/>
+                <w:left w:val="none" w:sz="0" w:space="0" w:color="000000"/>
+                <w:right w:val="none" w:sz="0" w:space="0" w:color="000000"/>
+              </w:pBdr>
+              <w:spacing w:after="100" w:before="100" w:line="240"/>
+              <w:ind w:left="100" w:right="100" w:firstLine="0" w:firstLineChars="0"/>
+              <w:rPr>
+                <w:rFonts w:ascii="Helvetica" w:hAnsi="Helvetica" w:eastAsia="Helvetica" w:cs="Helvetica"/>
+                <w:i w:val="false"/>
+                <w:b w:val="false"/>
+                <w:u w:val="none"/>
+                <w:sz w:val="22"/>
+                <w:szCs w:val="22"/>
+                <w:color w:val="000000"/>
+              </w:rPr>
             </w:pPr>
-            <w:r>
+            <w:r xmlns:w="http://schemas.openxmlformats.org/wordprocessingml/2006/main" xmlns:wp="http://schemas.openxmlformats.org/drawingml/2006/wordprocessingDrawing" xmlns:r="http://schemas.openxmlformats.org/officeDocument/2006/relationships" xmlns:w14="http://schemas.microsoft.com/office/word/2010/wordml">
+              <w:rPr>
+                <w:rFonts w:ascii="Helvetica" w:hAnsi="Helvetica" w:eastAsia="Helvetica" w:cs="Helvetica"/>
+                <w:i w:val="false"/>
+                <w:b w:val="false"/>
+                <w:u w:val="none"/>
+                <w:sz w:val="22"/>
+                <w:szCs w:val="22"/>
+                <w:color w:val="000000"/>
+              </w:rPr>
               <w:t xml:space="preserve">I8</w:t>
             </w:r>
           </w:p>
         </w:tc>
         <w:tc>
-          <w:tcPr/>
+          <w:tcPr>
+            <w:tcBorders>
+              <w:bottom w:val="single" w:sz="12" w:space="0" w:color="666666"/>
+              <w:top w:val="none" w:sz="0" w:space="0" w:color="000000"/>
+              <w:left w:val="none" w:sz="0" w:space="0" w:color="000000"/>
+              <w:right w:val="none" w:sz="0" w:space="0" w:color="000000"/>
+            </w:tcBorders>
+            <w:shd w:val="clear" w:color="auto" w:fill="FFFFFF"/>
+            <w:tcMar>
+              <w:top w:w="0" w:type="dxa"/>
+              <w:bottom w:w="0" w:type="dxa"/>
+              <w:left w:w="0" w:type="dxa"/>
+              <w:right w:w="0" w:type="dxa"/>
+            </w:tcMar>
+            <w:vAlign w:val="center"/>
+          </w:tcPr>
           <w:p>
             <w:pPr>
-              <w:pStyle w:val="Compact"/>
+              <w:pStyle w:val="Normal"/>
               <w:jc w:val="right"/>
+              <w:pBdr>
+                <w:bottom w:val="none" w:sz="0" w:space="0" w:color="000000"/>
+                <w:top w:val="none" w:sz="0" w:space="0" w:color="000000"/>
+                <w:left w:val="none" w:sz="0" w:space="0" w:color="000000"/>
+                <w:right w:val="none" w:sz="0" w:space="0" w:color="000000"/>
+              </w:pBdr>
+              <w:spacing w:after="100" w:before="100" w:line="240"/>
+              <w:ind w:left="100" w:right="100" w:firstLine="0" w:firstLineChars="0"/>
+              <w:rPr>
+                <w:rFonts w:ascii="Helvetica" w:hAnsi="Helvetica" w:eastAsia="Helvetica" w:cs="Helvetica"/>
+                <w:i w:val="false"/>
+                <w:b w:val="false"/>
+                <w:u w:val="none"/>
+                <w:sz w:val="22"/>
+                <w:szCs w:val="22"/>
+                <w:color w:val="000000"/>
+              </w:rPr>
             </w:pPr>
-            <w:r>
+            <w:r xmlns:w="http://schemas.openxmlformats.org/wordprocessingml/2006/main" xmlns:wp="http://schemas.openxmlformats.org/drawingml/2006/wordprocessingDrawing" xmlns:r="http://schemas.openxmlformats.org/officeDocument/2006/relationships" xmlns:w14="http://schemas.microsoft.com/office/word/2010/wordml">
+              <w:rPr>
+                <w:rFonts w:ascii="Helvetica" w:hAnsi="Helvetica" w:eastAsia="Helvetica" w:cs="Helvetica"/>
+                <w:i w:val="false"/>
+                <w:b w:val="false"/>
+                <w:u w:val="none"/>
+                <w:sz w:val="22"/>
+                <w:szCs w:val="22"/>
+                <w:color w:val="000000"/>
+              </w:rPr>
               <w:t xml:space="preserve">102</w:t>
             </w:r>
           </w:p>
@@ -2116,195 +2347,517 @@
         <w:rPr>
           <w:rStyle w:val="FunctionTok"/>
         </w:rPr>
-        <w:t xml:space="preserve">kable</w:t>
-      </w:r>
-      <w:r>
-        <w:rPr>
-          <w:rStyle w:val="NormalTok"/>
-        </w:rPr>
-        <w:t xml:space="preserve">(</w:t>
-      </w:r>
-      <w:r>
-        <w:rPr>
-          <w:rStyle w:val="AttributeTok"/>
-        </w:rPr>
-        <w:t xml:space="preserve">caption =</w:t>
-      </w:r>
-      <w:r>
-        <w:rPr>
-          <w:rStyle w:val="NormalTok"/>
-        </w:rPr>
-        <w:t xml:space="preserve"> </w:t>
-      </w:r>
-      <w:r>
-        <w:rPr>
-          <w:rStyle w:val="StringTok"/>
-        </w:rPr>
-        <w:t xml:space="preserve">"Mean and median fish length by lake"</w:t>
-      </w:r>
-      <w:r>
-        <w:rPr>
-          <w:rStyle w:val="NormalTok"/>
-        </w:rPr>
-        <w:t xml:space="preserve">, </w:t>
-      </w:r>
-      <w:r>
-        <w:rPr>
-          <w:rStyle w:val="AttributeTok"/>
-        </w:rPr>
-        <w:t xml:space="preserve">digits =</w:t>
-      </w:r>
-      <w:r>
-        <w:rPr>
-          <w:rStyle w:val="NormalTok"/>
-        </w:rPr>
-        <w:t xml:space="preserve"> </w:t>
-      </w:r>
-      <w:r>
-        <w:rPr>
-          <w:rStyle w:val="DecValTok"/>
-        </w:rPr>
-        <w:t xml:space="preserve">1</w:t>
-      </w:r>
-      <w:r>
-        <w:rPr>
-          <w:rStyle w:val="NormalTok"/>
-        </w:rPr>
-        <w:t xml:space="preserve">)</w:t>
+        <w:t xml:space="preserve">flextable</w:t>
+      </w:r>
+      <w:r>
+        <w:rPr>
+          <w:rStyle w:val="NormalTok"/>
+        </w:rPr>
+        <w:t xml:space="preserve">()</w:t>
       </w:r>
     </w:p>
-    <w:p>
-      <w:pPr>
-        <w:pStyle w:val="TableCaption"/>
-      </w:pPr>
-      <w:r>
-        <w:t xml:space="preserve">Mean and median fish length by lake</w:t>
-      </w:r>
-    </w:p>
-    <w:tbl>
+    <w:tbl xmlns:w="http://schemas.openxmlformats.org/wordprocessingml/2006/main" xmlns:r="http://schemas.openxmlformats.org/officeDocument/2006/relationships" xmlns:w14="http://schemas.microsoft.com/office/word/2010/wordml" xmlns:wp="http://schemas.openxmlformats.org/drawingml/2006/wordprocessingDrawing" xmlns:a="http://schemas.openxmlformats.org/drawingml/2006/main" xmlns:pic="http://schemas.openxmlformats.org/drawingml/2006/picture">
       <w:tblPr>
-        <w:tblStyle w:val="Table"/>
-        <w:tblW w:type="auto" w:w="0"/>
-        <w:tblLook w:firstRow="1" w:lastRow="0" w:firstColumn="0" w:lastColumn="0" w:noHBand="0" w:noVBand="0" w:val="0020"/>
-        <w:tblCaption w:val="Mean and median fish length by lake"/>
+        <w:tblLayout w:type="fixed"/>
+        <w:jc w:val="center"/>
+        <w:tblLook w:firstRow="1" w:lastRow="0" w:firstColumn="0" w:lastColumn="0" w:noHBand="0" w:noVBand="1"/>
       </w:tblPr>
       <w:tblGrid>
-        <w:gridCol w:w="2640"/>
-        <w:gridCol w:w="2640"/>
-        <w:gridCol w:w="2640"/>
+        <w:gridCol w:w="1080"/>
+        <w:gridCol w:w="1080"/>
+        <w:gridCol w:w="1080"/>
       </w:tblGrid>
       <w:tr>
         <w:trPr>
-          <w:tblHeader w:val="on"/>
+          <w:trHeight w:val="360" w:hRule="auto"/>
+          <w:tblHeader/>
         </w:trPr>
+        header1
         <w:tc>
-          <w:tcPr/>
+          <w:tcPr>
+            <w:tcBorders>
+              <w:bottom w:val="single" w:sz="12" w:space="0" w:color="666666"/>
+              <w:top w:val="single" w:sz="12" w:space="0" w:color="666666"/>
+              <w:left w:val="none" w:sz="0" w:space="0" w:color="000000"/>
+              <w:right w:val="none" w:sz="0" w:space="0" w:color="000000"/>
+            </w:tcBorders>
+            <w:shd w:val="clear" w:color="auto" w:fill="FFFFFF"/>
+            <w:tcMar>
+              <w:top w:w="0" w:type="dxa"/>
+              <w:bottom w:w="0" w:type="dxa"/>
+              <w:left w:w="0" w:type="dxa"/>
+              <w:right w:w="0" w:type="dxa"/>
+            </w:tcMar>
+            <w:vAlign w:val="center"/>
+          </w:tcPr>
           <w:p>
             <w:pPr>
-              <w:pStyle w:val="Compact"/>
+              <w:pStyle w:val="Normal"/>
               <w:jc w:val="left"/>
+              <w:pBdr>
+                <w:bottom w:val="none" w:sz="0" w:space="0" w:color="000000"/>
+                <w:top w:val="none" w:sz="0" w:space="0" w:color="000000"/>
+                <w:left w:val="none" w:sz="0" w:space="0" w:color="000000"/>
+                <w:right w:val="none" w:sz="0" w:space="0" w:color="000000"/>
+              </w:pBdr>
+              <w:spacing w:after="100" w:before="100" w:line="240"/>
+              <w:ind w:left="100" w:right="100" w:firstLine="0" w:firstLineChars="0"/>
+              <w:rPr>
+                <w:rFonts w:ascii="Helvetica" w:hAnsi="Helvetica" w:eastAsia="Helvetica" w:cs="Helvetica"/>
+                <w:i w:val="false"/>
+                <w:b w:val="false"/>
+                <w:u w:val="none"/>
+                <w:sz w:val="22"/>
+                <w:szCs w:val="22"/>
+                <w:color w:val="000000"/>
+              </w:rPr>
             </w:pPr>
-            <w:r>
+            <w:r xmlns:w="http://schemas.openxmlformats.org/wordprocessingml/2006/main" xmlns:wp="http://schemas.openxmlformats.org/drawingml/2006/wordprocessingDrawing" xmlns:r="http://schemas.openxmlformats.org/officeDocument/2006/relationships" xmlns:w14="http://schemas.microsoft.com/office/word/2010/wordml">
+              <w:rPr>
+                <w:rFonts w:ascii="Helvetica" w:hAnsi="Helvetica" w:eastAsia="Helvetica" w:cs="Helvetica"/>
+                <w:i w:val="false"/>
+                <w:b w:val="false"/>
+                <w:u w:val="none"/>
+                <w:sz w:val="22"/>
+                <w:szCs w:val="22"/>
+                <w:color w:val="000000"/>
+              </w:rPr>
               <w:t xml:space="preserve">lake</w:t>
             </w:r>
           </w:p>
         </w:tc>
         <w:tc>
-          <w:tcPr/>
+          <w:tcPr>
+            <w:tcBorders>
+              <w:bottom w:val="single" w:sz="12" w:space="0" w:color="666666"/>
+              <w:top w:val="single" w:sz="12" w:space="0" w:color="666666"/>
+              <w:left w:val="none" w:sz="0" w:space="0" w:color="000000"/>
+              <w:right w:val="none" w:sz="0" w:space="0" w:color="000000"/>
+            </w:tcBorders>
+            <w:shd w:val="clear" w:color="auto" w:fill="FFFFFF"/>
+            <w:tcMar>
+              <w:top w:w="0" w:type="dxa"/>
+              <w:bottom w:w="0" w:type="dxa"/>
+              <w:left w:w="0" w:type="dxa"/>
+              <w:right w:w="0" w:type="dxa"/>
+            </w:tcMar>
+            <w:vAlign w:val="center"/>
+          </w:tcPr>
           <w:p>
             <w:pPr>
-              <w:pStyle w:val="Compact"/>
+              <w:pStyle w:val="Normal"/>
               <w:jc w:val="right"/>
+              <w:pBdr>
+                <w:bottom w:val="none" w:sz="0" w:space="0" w:color="000000"/>
+                <w:top w:val="none" w:sz="0" w:space="0" w:color="000000"/>
+                <w:left w:val="none" w:sz="0" w:space="0" w:color="000000"/>
+                <w:right w:val="none" w:sz="0" w:space="0" w:color="000000"/>
+              </w:pBdr>
+              <w:spacing w:after="100" w:before="100" w:line="240"/>
+              <w:ind w:left="100" w:right="100" w:firstLine="0" w:firstLineChars="0"/>
+              <w:rPr>
+                <w:rFonts w:ascii="Helvetica" w:hAnsi="Helvetica" w:eastAsia="Helvetica" w:cs="Helvetica"/>
+                <w:i w:val="false"/>
+                <w:b w:val="false"/>
+                <w:u w:val="none"/>
+                <w:sz w:val="22"/>
+                <w:szCs w:val="22"/>
+                <w:color w:val="000000"/>
+              </w:rPr>
             </w:pPr>
-            <w:r>
+            <w:r xmlns:w="http://schemas.openxmlformats.org/wordprocessingml/2006/main" xmlns:wp="http://schemas.openxmlformats.org/drawingml/2006/wordprocessingDrawing" xmlns:r="http://schemas.openxmlformats.org/officeDocument/2006/relationships" xmlns:w14="http://schemas.microsoft.com/office/word/2010/wordml">
+              <w:rPr>
+                <w:rFonts w:ascii="Helvetica" w:hAnsi="Helvetica" w:eastAsia="Helvetica" w:cs="Helvetica"/>
+                <w:i w:val="false"/>
+                <w:b w:val="false"/>
+                <w:u w:val="none"/>
+                <w:sz w:val="22"/>
+                <w:szCs w:val="22"/>
+                <w:color w:val="000000"/>
+              </w:rPr>
               <w:t xml:space="preserve">mean_length</w:t>
             </w:r>
           </w:p>
         </w:tc>
         <w:tc>
-          <w:tcPr/>
+          <w:tcPr>
+            <w:tcBorders>
+              <w:bottom w:val="single" w:sz="12" w:space="0" w:color="666666"/>
+              <w:top w:val="single" w:sz="12" w:space="0" w:color="666666"/>
+              <w:left w:val="none" w:sz="0" w:space="0" w:color="000000"/>
+              <w:right w:val="none" w:sz="0" w:space="0" w:color="000000"/>
+            </w:tcBorders>
+            <w:shd w:val="clear" w:color="auto" w:fill="FFFFFF"/>
+            <w:tcMar>
+              <w:top w:w="0" w:type="dxa"/>
+              <w:bottom w:w="0" w:type="dxa"/>
+              <w:left w:w="0" w:type="dxa"/>
+              <w:right w:w="0" w:type="dxa"/>
+            </w:tcMar>
+            <w:vAlign w:val="center"/>
+          </w:tcPr>
           <w:p>
             <w:pPr>
-              <w:pStyle w:val="Compact"/>
+              <w:pStyle w:val="Normal"/>
               <w:jc w:val="right"/>
+              <w:pBdr>
+                <w:bottom w:val="none" w:sz="0" w:space="0" w:color="000000"/>
+                <w:top w:val="none" w:sz="0" w:space="0" w:color="000000"/>
+                <w:left w:val="none" w:sz="0" w:space="0" w:color="000000"/>
+                <w:right w:val="none" w:sz="0" w:space="0" w:color="000000"/>
+              </w:pBdr>
+              <w:spacing w:after="100" w:before="100" w:line="240"/>
+              <w:ind w:left="100" w:right="100" w:firstLine="0" w:firstLineChars="0"/>
+              <w:rPr>
+                <w:rFonts w:ascii="Helvetica" w:hAnsi="Helvetica" w:eastAsia="Helvetica" w:cs="Helvetica"/>
+                <w:i w:val="false"/>
+                <w:b w:val="false"/>
+                <w:u w:val="none"/>
+                <w:sz w:val="22"/>
+                <w:szCs w:val="22"/>
+                <w:color w:val="000000"/>
+              </w:rPr>
             </w:pPr>
-            <w:r>
+            <w:r xmlns:w="http://schemas.openxmlformats.org/wordprocessingml/2006/main" xmlns:wp="http://schemas.openxmlformats.org/drawingml/2006/wordprocessingDrawing" xmlns:r="http://schemas.openxmlformats.org/officeDocument/2006/relationships" xmlns:w14="http://schemas.microsoft.com/office/word/2010/wordml">
+              <w:rPr>
+                <w:rFonts w:ascii="Helvetica" w:hAnsi="Helvetica" w:eastAsia="Helvetica" w:cs="Helvetica"/>
+                <w:i w:val="false"/>
+                <w:b w:val="false"/>
+                <w:u w:val="none"/>
+                <w:sz w:val="22"/>
+                <w:szCs w:val="22"/>
+                <w:color w:val="000000"/>
+              </w:rPr>
               <w:t xml:space="preserve">median_length</w:t>
             </w:r>
           </w:p>
         </w:tc>
       </w:tr>
       <w:tr>
+        <w:trPr>
+          <w:trHeight w:val="360" w:hRule="auto"/>
+        </w:trPr>
+        body1
         <w:tc>
-          <w:tcPr/>
+          <w:tcPr>
+            <w:tcBorders>
+              <w:bottom w:val="none" w:sz="0" w:space="0" w:color="000000"/>
+              <w:top w:val="single" w:sz="12" w:space="0" w:color="666666"/>
+              <w:left w:val="none" w:sz="0" w:space="0" w:color="000000"/>
+              <w:right w:val="none" w:sz="0" w:space="0" w:color="000000"/>
+            </w:tcBorders>
+            <w:shd w:val="clear" w:color="auto" w:fill="FFFFFF"/>
+            <w:tcMar>
+              <w:top w:w="0" w:type="dxa"/>
+              <w:bottom w:w="0" w:type="dxa"/>
+              <w:left w:w="0" w:type="dxa"/>
+              <w:right w:w="0" w:type="dxa"/>
+            </w:tcMar>
+            <w:vAlign w:val="center"/>
+          </w:tcPr>
           <w:p>
             <w:pPr>
-              <w:pStyle w:val="Compact"/>
+              <w:pStyle w:val="Normal"/>
               <w:jc w:val="left"/>
+              <w:pBdr>
+                <w:bottom w:val="none" w:sz="0" w:space="0" w:color="000000"/>
+                <w:top w:val="none" w:sz="0" w:space="0" w:color="000000"/>
+                <w:left w:val="none" w:sz="0" w:space="0" w:color="000000"/>
+                <w:right w:val="none" w:sz="0" w:space="0" w:color="000000"/>
+              </w:pBdr>
+              <w:spacing w:after="100" w:before="100" w:line="240"/>
+              <w:ind w:left="100" w:right="100" w:firstLine="0" w:firstLineChars="0"/>
+              <w:rPr>
+                <w:rFonts w:ascii="Helvetica" w:hAnsi="Helvetica" w:eastAsia="Helvetica" w:cs="Helvetica"/>
+                <w:i w:val="false"/>
+                <w:b w:val="false"/>
+                <w:u w:val="none"/>
+                <w:sz w:val="22"/>
+                <w:szCs w:val="22"/>
+                <w:color w:val="000000"/>
+              </w:rPr>
             </w:pPr>
-            <w:r>
+            <w:r xmlns:w="http://schemas.openxmlformats.org/wordprocessingml/2006/main" xmlns:wp="http://schemas.openxmlformats.org/drawingml/2006/wordprocessingDrawing" xmlns:r="http://schemas.openxmlformats.org/officeDocument/2006/relationships" xmlns:w14="http://schemas.microsoft.com/office/word/2010/wordml">
+              <w:rPr>
+                <w:rFonts w:ascii="Helvetica" w:hAnsi="Helvetica" w:eastAsia="Helvetica" w:cs="Helvetica"/>
+                <w:i w:val="false"/>
+                <w:b w:val="false"/>
+                <w:u w:val="none"/>
+                <w:sz w:val="22"/>
+                <w:szCs w:val="22"/>
+                <w:color w:val="000000"/>
+              </w:rPr>
               <w:t xml:space="preserve">I3</w:t>
             </w:r>
           </w:p>
         </w:tc>
         <w:tc>
-          <w:tcPr/>
+          <w:tcPr>
+            <w:tcBorders>
+              <w:bottom w:val="none" w:sz="0" w:space="0" w:color="000000"/>
+              <w:top w:val="single" w:sz="12" w:space="0" w:color="666666"/>
+              <w:left w:val="none" w:sz="0" w:space="0" w:color="000000"/>
+              <w:right w:val="none" w:sz="0" w:space="0" w:color="000000"/>
+            </w:tcBorders>
+            <w:shd w:val="clear" w:color="auto" w:fill="FFFFFF"/>
+            <w:tcMar>
+              <w:top w:w="0" w:type="dxa"/>
+              <w:bottom w:w="0" w:type="dxa"/>
+              <w:left w:w="0" w:type="dxa"/>
+              <w:right w:w="0" w:type="dxa"/>
+            </w:tcMar>
+            <w:vAlign w:val="center"/>
+          </w:tcPr>
           <w:p>
             <w:pPr>
-              <w:pStyle w:val="Compact"/>
+              <w:pStyle w:val="Normal"/>
               <w:jc w:val="right"/>
+              <w:pBdr>
+                <w:bottom w:val="none" w:sz="0" w:space="0" w:color="000000"/>
+                <w:top w:val="none" w:sz="0" w:space="0" w:color="000000"/>
+                <w:left w:val="none" w:sz="0" w:space="0" w:color="000000"/>
+                <w:right w:val="none" w:sz="0" w:space="0" w:color="000000"/>
+              </w:pBdr>
+              <w:spacing w:after="100" w:before="100" w:line="240"/>
+              <w:ind w:left="100" w:right="100" w:firstLine="0" w:firstLineChars="0"/>
+              <w:rPr>
+                <w:rFonts w:ascii="Helvetica" w:hAnsi="Helvetica" w:eastAsia="Helvetica" w:cs="Helvetica"/>
+                <w:i w:val="false"/>
+                <w:b w:val="false"/>
+                <w:u w:val="none"/>
+                <w:sz w:val="22"/>
+                <w:szCs w:val="22"/>
+                <w:color w:val="000000"/>
+              </w:rPr>
             </w:pPr>
-            <w:r>
-              <w:t xml:space="preserve">265.6</w:t>
+            <w:r xmlns:w="http://schemas.openxmlformats.org/wordprocessingml/2006/main" xmlns:wp="http://schemas.openxmlformats.org/drawingml/2006/wordprocessingDrawing" xmlns:r="http://schemas.openxmlformats.org/officeDocument/2006/relationships" xmlns:w14="http://schemas.microsoft.com/office/word/2010/wordml">
+              <w:rPr>
+                <w:rFonts w:ascii="Helvetica" w:hAnsi="Helvetica" w:eastAsia="Helvetica" w:cs="Helvetica"/>
+                <w:i w:val="false"/>
+                <w:b w:val="false"/>
+                <w:u w:val="none"/>
+                <w:sz w:val="22"/>
+                <w:szCs w:val="22"/>
+                <w:color w:val="000000"/>
+              </w:rPr>
+              <w:t xml:space="preserve">265.6061</w:t>
             </w:r>
           </w:p>
         </w:tc>
         <w:tc>
-          <w:tcPr/>
+          <w:tcPr>
+            <w:tcBorders>
+              <w:bottom w:val="none" w:sz="0" w:space="0" w:color="000000"/>
+              <w:top w:val="single" w:sz="12" w:space="0" w:color="666666"/>
+              <w:left w:val="none" w:sz="0" w:space="0" w:color="000000"/>
+              <w:right w:val="none" w:sz="0" w:space="0" w:color="000000"/>
+            </w:tcBorders>
+            <w:shd w:val="clear" w:color="auto" w:fill="FFFFFF"/>
+            <w:tcMar>
+              <w:top w:w="0" w:type="dxa"/>
+              <w:bottom w:w="0" w:type="dxa"/>
+              <w:left w:w="0" w:type="dxa"/>
+              <w:right w:w="0" w:type="dxa"/>
+            </w:tcMar>
+            <w:vAlign w:val="center"/>
+          </w:tcPr>
           <w:p>
             <w:pPr>
-              <w:pStyle w:val="Compact"/>
+              <w:pStyle w:val="Normal"/>
               <w:jc w:val="right"/>
+              <w:pBdr>
+                <w:bottom w:val="none" w:sz="0" w:space="0" w:color="000000"/>
+                <w:top w:val="none" w:sz="0" w:space="0" w:color="000000"/>
+                <w:left w:val="none" w:sz="0" w:space="0" w:color="000000"/>
+                <w:right w:val="none" w:sz="0" w:space="0" w:color="000000"/>
+              </w:pBdr>
+              <w:spacing w:after="100" w:before="100" w:line="240"/>
+              <w:ind w:left="100" w:right="100" w:firstLine="0" w:firstLineChars="0"/>
+              <w:rPr>
+                <w:rFonts w:ascii="Helvetica" w:hAnsi="Helvetica" w:eastAsia="Helvetica" w:cs="Helvetica"/>
+                <w:i w:val="false"/>
+                <w:b w:val="false"/>
+                <w:u w:val="none"/>
+                <w:sz w:val="22"/>
+                <w:szCs w:val="22"/>
+                <w:color w:val="000000"/>
+              </w:rPr>
             </w:pPr>
-            <w:r>
+            <w:r xmlns:w="http://schemas.openxmlformats.org/wordprocessingml/2006/main" xmlns:wp="http://schemas.openxmlformats.org/drawingml/2006/wordprocessingDrawing" xmlns:r="http://schemas.openxmlformats.org/officeDocument/2006/relationships" xmlns:w14="http://schemas.microsoft.com/office/word/2010/wordml">
+              <w:rPr>
+                <w:rFonts w:ascii="Helvetica" w:hAnsi="Helvetica" w:eastAsia="Helvetica" w:cs="Helvetica"/>
+                <w:i w:val="false"/>
+                <w:b w:val="false"/>
+                <w:u w:val="none"/>
+                <w:sz w:val="22"/>
+                <w:szCs w:val="22"/>
+                <w:color w:val="000000"/>
+              </w:rPr>
               <w:t xml:space="preserve">266</w:t>
             </w:r>
           </w:p>
         </w:tc>
       </w:tr>
       <w:tr>
+        <w:trPr>
+          <w:trHeight w:val="360" w:hRule="auto"/>
+        </w:trPr>
+        body2
         <w:tc>
-          <w:tcPr/>
+          <w:tcPr>
+            <w:tcBorders>
+              <w:bottom w:val="single" w:sz="12" w:space="0" w:color="666666"/>
+              <w:top w:val="none" w:sz="0" w:space="0" w:color="000000"/>
+              <w:left w:val="none" w:sz="0" w:space="0" w:color="000000"/>
+              <w:right w:val="none" w:sz="0" w:space="0" w:color="000000"/>
+            </w:tcBorders>
+            <w:shd w:val="clear" w:color="auto" w:fill="FFFFFF"/>
+            <w:tcMar>
+              <w:top w:w="0" w:type="dxa"/>
+              <w:bottom w:w="0" w:type="dxa"/>
+              <w:left w:w="0" w:type="dxa"/>
+              <w:right w:w="0" w:type="dxa"/>
+            </w:tcMar>
+            <w:vAlign w:val="center"/>
+          </w:tcPr>
           <w:p>
             <w:pPr>
-              <w:pStyle w:val="Compact"/>
+              <w:pStyle w:val="Normal"/>
               <w:jc w:val="left"/>
+              <w:pBdr>
+                <w:bottom w:val="none" w:sz="0" w:space="0" w:color="000000"/>
+                <w:top w:val="none" w:sz="0" w:space="0" w:color="000000"/>
+                <w:left w:val="none" w:sz="0" w:space="0" w:color="000000"/>
+                <w:right w:val="none" w:sz="0" w:space="0" w:color="000000"/>
+              </w:pBdr>
+              <w:spacing w:after="100" w:before="100" w:line="240"/>
+              <w:ind w:left="100" w:right="100" w:firstLine="0" w:firstLineChars="0"/>
+              <w:rPr>
+                <w:rFonts w:ascii="Helvetica" w:hAnsi="Helvetica" w:eastAsia="Helvetica" w:cs="Helvetica"/>
+                <w:i w:val="false"/>
+                <w:b w:val="false"/>
+                <w:u w:val="none"/>
+                <w:sz w:val="22"/>
+                <w:szCs w:val="22"/>
+                <w:color w:val="000000"/>
+              </w:rPr>
             </w:pPr>
-            <w:r>
+            <w:r xmlns:w="http://schemas.openxmlformats.org/wordprocessingml/2006/main" xmlns:wp="http://schemas.openxmlformats.org/drawingml/2006/wordprocessingDrawing" xmlns:r="http://schemas.openxmlformats.org/officeDocument/2006/relationships" xmlns:w14="http://schemas.microsoft.com/office/word/2010/wordml">
+              <w:rPr>
+                <w:rFonts w:ascii="Helvetica" w:hAnsi="Helvetica" w:eastAsia="Helvetica" w:cs="Helvetica"/>
+                <w:i w:val="false"/>
+                <w:b w:val="false"/>
+                <w:u w:val="none"/>
+                <w:sz w:val="22"/>
+                <w:szCs w:val="22"/>
+                <w:color w:val="000000"/>
+              </w:rPr>
               <w:t xml:space="preserve">I8</w:t>
             </w:r>
           </w:p>
         </w:tc>
         <w:tc>
-          <w:tcPr/>
+          <w:tcPr>
+            <w:tcBorders>
+              <w:bottom w:val="single" w:sz="12" w:space="0" w:color="666666"/>
+              <w:top w:val="none" w:sz="0" w:space="0" w:color="000000"/>
+              <w:left w:val="none" w:sz="0" w:space="0" w:color="000000"/>
+              <w:right w:val="none" w:sz="0" w:space="0" w:color="000000"/>
+            </w:tcBorders>
+            <w:shd w:val="clear" w:color="auto" w:fill="FFFFFF"/>
+            <w:tcMar>
+              <w:top w:w="0" w:type="dxa"/>
+              <w:bottom w:w="0" w:type="dxa"/>
+              <w:left w:w="0" w:type="dxa"/>
+              <w:right w:w="0" w:type="dxa"/>
+            </w:tcMar>
+            <w:vAlign w:val="center"/>
+          </w:tcPr>
           <w:p>
             <w:pPr>
-              <w:pStyle w:val="Compact"/>
+              <w:pStyle w:val="Normal"/>
               <w:jc w:val="right"/>
+              <w:pBdr>
+                <w:bottom w:val="none" w:sz="0" w:space="0" w:color="000000"/>
+                <w:top w:val="none" w:sz="0" w:space="0" w:color="000000"/>
+                <w:left w:val="none" w:sz="0" w:space="0" w:color="000000"/>
+                <w:right w:val="none" w:sz="0" w:space="0" w:color="000000"/>
+              </w:pBdr>
+              <w:spacing w:after="100" w:before="100" w:line="240"/>
+              <w:ind w:left="100" w:right="100" w:firstLine="0" w:firstLineChars="0"/>
+              <w:rPr>
+                <w:rFonts w:ascii="Helvetica" w:hAnsi="Helvetica" w:eastAsia="Helvetica" w:cs="Helvetica"/>
+                <w:i w:val="false"/>
+                <w:b w:val="false"/>
+                <w:u w:val="none"/>
+                <w:sz w:val="22"/>
+                <w:szCs w:val="22"/>
+                <w:color w:val="000000"/>
+              </w:rPr>
             </w:pPr>
-            <w:r>
-              <w:t xml:space="preserve">362.6</w:t>
+            <w:r xmlns:w="http://schemas.openxmlformats.org/wordprocessingml/2006/main" xmlns:wp="http://schemas.openxmlformats.org/drawingml/2006/wordprocessingDrawing" xmlns:r="http://schemas.openxmlformats.org/officeDocument/2006/relationships" xmlns:w14="http://schemas.microsoft.com/office/word/2010/wordml">
+              <w:rPr>
+                <w:rFonts w:ascii="Helvetica" w:hAnsi="Helvetica" w:eastAsia="Helvetica" w:cs="Helvetica"/>
+                <w:i w:val="false"/>
+                <w:b w:val="false"/>
+                <w:u w:val="none"/>
+                <w:sz w:val="22"/>
+                <w:szCs w:val="22"/>
+                <w:color w:val="000000"/>
+              </w:rPr>
+              <w:t xml:space="preserve">362.5980</w:t>
             </w:r>
           </w:p>
         </w:tc>
         <w:tc>
-          <w:tcPr/>
+          <w:tcPr>
+            <w:tcBorders>
+              <w:bottom w:val="single" w:sz="12" w:space="0" w:color="666666"/>
+              <w:top w:val="none" w:sz="0" w:space="0" w:color="000000"/>
+              <w:left w:val="none" w:sz="0" w:space="0" w:color="000000"/>
+              <w:right w:val="none" w:sz="0" w:space="0" w:color="000000"/>
+            </w:tcBorders>
+            <w:shd w:val="clear" w:color="auto" w:fill="FFFFFF"/>
+            <w:tcMar>
+              <w:top w:w="0" w:type="dxa"/>
+              <w:bottom w:w="0" w:type="dxa"/>
+              <w:left w:w="0" w:type="dxa"/>
+              <w:right w:w="0" w:type="dxa"/>
+            </w:tcMar>
+            <w:vAlign w:val="center"/>
+          </w:tcPr>
           <w:p>
             <w:pPr>
-              <w:pStyle w:val="Compact"/>
+              <w:pStyle w:val="Normal"/>
               <w:jc w:val="right"/>
+              <w:pBdr>
+                <w:bottom w:val="none" w:sz="0" w:space="0" w:color="000000"/>
+                <w:top w:val="none" w:sz="0" w:space="0" w:color="000000"/>
+                <w:left w:val="none" w:sz="0" w:space="0" w:color="000000"/>
+                <w:right w:val="none" w:sz="0" w:space="0" w:color="000000"/>
+              </w:pBdr>
+              <w:spacing w:after="100" w:before="100" w:line="240"/>
+              <w:ind w:left="100" w:right="100" w:firstLine="0" w:firstLineChars="0"/>
+              <w:rPr>
+                <w:rFonts w:ascii="Helvetica" w:hAnsi="Helvetica" w:eastAsia="Helvetica" w:cs="Helvetica"/>
+                <w:i w:val="false"/>
+                <w:b w:val="false"/>
+                <w:u w:val="none"/>
+                <w:sz w:val="22"/>
+                <w:szCs w:val="22"/>
+                <w:color w:val="000000"/>
+              </w:rPr>
             </w:pPr>
-            <w:r>
+            <w:r xmlns:w="http://schemas.openxmlformats.org/wordprocessingml/2006/main" xmlns:wp="http://schemas.openxmlformats.org/drawingml/2006/wordprocessingDrawing" xmlns:r="http://schemas.openxmlformats.org/officeDocument/2006/relationships" xmlns:w14="http://schemas.microsoft.com/office/word/2010/wordml">
+              <w:rPr>
+                <w:rFonts w:ascii="Helvetica" w:hAnsi="Helvetica" w:eastAsia="Helvetica" w:cs="Helvetica"/>
+                <w:i w:val="false"/>
+                <w:b w:val="false"/>
+                <w:u w:val="none"/>
+                <w:sz w:val="22"/>
+                <w:szCs w:val="22"/>
+                <w:color w:val="000000"/>
+              </w:rPr>
               <w:t xml:space="preserve">373</w:t>
             </w:r>
           </w:p>
@@ -3890,9 +4443,111 @@
             </w:r>
             <w:r>
               <w:rPr>
+                <w:rStyle w:val="CommentTok"/>
+              </w:rPr>
+              <w:t xml:space="preserve"># cat("First quartile (Q1):", quartiles[1], "mm\n")</w:t>
+            </w:r>
+            <w:r>
+              <w:br/>
+            </w:r>
+            <w:r>
+              <w:rPr>
+                <w:rStyle w:val="CommentTok"/>
+              </w:rPr>
+              <w:t xml:space="preserve"># cat("Second quartile (Median):", quartiles[2], "mm\n")</w:t>
+            </w:r>
+            <w:r>
+              <w:br/>
+            </w:r>
+            <w:r>
+              <w:rPr>
+                <w:rStyle w:val="CommentTok"/>
+              </w:rPr>
+              <w:t xml:space="preserve"># cat("Third quartile (Q3):", quartiles[3], "mm\n")</w:t>
+            </w:r>
+            <w:r>
+              <w:br/>
+            </w:r>
+            <w:r>
+              <w:br/>
+            </w:r>
+            <w:r>
+              <w:rPr>
+                <w:rStyle w:val="CommentTok"/>
+              </w:rPr>
+              <w:t xml:space="preserve"># Calculate a more comprehensive set of percentiles</w:t>
+            </w:r>
+            <w:r>
+              <w:br/>
+            </w:r>
+            <w:r>
+              <w:rPr>
+                <w:rStyle w:val="NormalTok"/>
+              </w:rPr>
+              <w:t xml:space="preserve">percentiles </w:t>
+            </w:r>
+            <w:r>
+              <w:rPr>
+                <w:rStyle w:val="OtherTok"/>
+              </w:rPr>
+              <w:t xml:space="preserve">&lt;-</w:t>
+            </w:r>
+            <w:r>
+              <w:rPr>
+                <w:rStyle w:val="NormalTok"/>
+              </w:rPr>
+              <w:t xml:space="preserve"> </w:t>
+            </w:r>
+            <w:r>
+              <w:rPr>
                 <w:rStyle w:val="FunctionTok"/>
               </w:rPr>
-              <w:t xml:space="preserve">cat</w:t>
+              <w:t xml:space="preserve">quantile</w:t>
+            </w:r>
+            <w:r>
+              <w:rPr>
+                <w:rStyle w:val="NormalTok"/>
+              </w:rPr>
+              <w:t xml:space="preserve">(grayling_df</w:t>
+            </w:r>
+            <w:r>
+              <w:rPr>
+                <w:rStyle w:val="SpecialCharTok"/>
+              </w:rPr>
+              <w:t xml:space="preserve">$</w:t>
+            </w:r>
+            <w:r>
+              <w:rPr>
+                <w:rStyle w:val="NormalTok"/>
+              </w:rPr>
+              <w:t xml:space="preserve">length_mm, </w:t>
+            </w:r>
+            <w:r>
+              <w:br/>
+            </w:r>
+            <w:r>
+              <w:rPr>
+                <w:rStyle w:val="NormalTok"/>
+              </w:rPr>
+              <w:t xml:space="preserve">                        </w:t>
+            </w:r>
+            <w:r>
+              <w:rPr>
+                <w:rStyle w:val="AttributeTok"/>
+              </w:rPr>
+              <w:t xml:space="preserve">probs =</w:t>
+            </w:r>
+            <w:r>
+              <w:rPr>
+                <w:rStyle w:val="NormalTok"/>
+              </w:rPr>
+              <w:t xml:space="preserve"> </w:t>
+            </w:r>
+            <w:r>
+              <w:rPr>
+                <w:rStyle w:val="FunctionTok"/>
+              </w:rPr>
+              <w:t xml:space="preserve">c</w:t>
             </w:r>
             <w:r>
               <w:rPr>
@@ -3902,15 +4557,342 @@
             </w:r>
             <w:r>
               <w:rPr>
+                <w:rStyle w:val="FloatTok"/>
+              </w:rPr>
+              <w:t xml:space="preserve">0.1</w:t>
+            </w:r>
+            <w:r>
+              <w:rPr>
+                <w:rStyle w:val="NormalTok"/>
+              </w:rPr>
+              <w:t xml:space="preserve">, </w:t>
+            </w:r>
+            <w:r>
+              <w:rPr>
+                <w:rStyle w:val="FloatTok"/>
+              </w:rPr>
+              <w:t xml:space="preserve">0.25</w:t>
+            </w:r>
+            <w:r>
+              <w:rPr>
+                <w:rStyle w:val="NormalTok"/>
+              </w:rPr>
+              <w:t xml:space="preserve">, </w:t>
+            </w:r>
+            <w:r>
+              <w:rPr>
+                <w:rStyle w:val="FloatTok"/>
+              </w:rPr>
+              <w:t xml:space="preserve">0.5</w:t>
+            </w:r>
+            <w:r>
+              <w:rPr>
+                <w:rStyle w:val="NormalTok"/>
+              </w:rPr>
+              <w:t xml:space="preserve">, </w:t>
+            </w:r>
+            <w:r>
+              <w:rPr>
+                <w:rStyle w:val="FloatTok"/>
+              </w:rPr>
+              <w:t xml:space="preserve">0.75</w:t>
+            </w:r>
+            <w:r>
+              <w:rPr>
+                <w:rStyle w:val="NormalTok"/>
+              </w:rPr>
+              <w:t xml:space="preserve">, </w:t>
+            </w:r>
+            <w:r>
+              <w:rPr>
+                <w:rStyle w:val="FloatTok"/>
+              </w:rPr>
+              <w:t xml:space="preserve">0.9</w:t>
+            </w:r>
+            <w:r>
+              <w:rPr>
+                <w:rStyle w:val="NormalTok"/>
+              </w:rPr>
+              <w:t xml:space="preserve">))</w:t>
+            </w:r>
+            <w:r>
+              <w:br/>
+            </w:r>
+            <w:r>
+              <w:br/>
+            </w:r>
+            <w:r>
+              <w:rPr>
+                <w:rStyle w:val="CommentTok"/>
+              </w:rPr>
+              <w:t xml:space="preserve"># Display the percentiles using flextable</w:t>
+            </w:r>
+            <w:r>
+              <w:br/>
+            </w:r>
+            <w:r>
+              <w:rPr>
+                <w:rStyle w:val="FunctionTok"/>
+              </w:rPr>
+              <w:t xml:space="preserve">data.frame</w:t>
+            </w:r>
+            <w:r>
+              <w:rPr>
+                <w:rStyle w:val="NormalTok"/>
+              </w:rPr>
+              <w:t xml:space="preserve">(</w:t>
+            </w:r>
+            <w:r>
+              <w:br/>
+            </w:r>
+            <w:r>
+              <w:rPr>
+                <w:rStyle w:val="NormalTok"/>
+              </w:rPr>
+              <w:t xml:space="preserve">  </w:t>
+            </w:r>
+            <w:r>
+              <w:rPr>
+                <w:rStyle w:val="AttributeTok"/>
+              </w:rPr>
+              <w:t xml:space="preserve">Percentile =</w:t>
+            </w:r>
+            <w:r>
+              <w:rPr>
+                <w:rStyle w:val="NormalTok"/>
+              </w:rPr>
+              <w:t xml:space="preserve"> </w:t>
+            </w:r>
+            <w:r>
+              <w:rPr>
+                <w:rStyle w:val="FunctionTok"/>
+              </w:rPr>
+              <w:t xml:space="preserve">c</w:t>
+            </w:r>
+            <w:r>
+              <w:rPr>
+                <w:rStyle w:val="NormalTok"/>
+              </w:rPr>
+              <w:t xml:space="preserve">(</w:t>
+            </w:r>
+            <w:r>
+              <w:rPr>
                 <w:rStyle w:val="StringTok"/>
               </w:rPr>
-              <w:t xml:space="preserve">"First quartile (Q1):"</w:t>
-            </w:r>
-            <w:r>
-              <w:rPr>
-                <w:rStyle w:val="NormalTok"/>
-              </w:rPr>
-              <w:t xml:space="preserve">, quartiles[</w:t>
+              <w:t xml:space="preserve">"10th"</w:t>
+            </w:r>
+            <w:r>
+              <w:rPr>
+                <w:rStyle w:val="NormalTok"/>
+              </w:rPr>
+              <w:t xml:space="preserve">, </w:t>
+            </w:r>
+            <w:r>
+              <w:rPr>
+                <w:rStyle w:val="StringTok"/>
+              </w:rPr>
+              <w:t xml:space="preserve">"25th (Q1)"</w:t>
+            </w:r>
+            <w:r>
+              <w:rPr>
+                <w:rStyle w:val="NormalTok"/>
+              </w:rPr>
+              <w:t xml:space="preserve">, </w:t>
+            </w:r>
+            <w:r>
+              <w:rPr>
+                <w:rStyle w:val="StringTok"/>
+              </w:rPr>
+              <w:t xml:space="preserve">"50th (Median)"</w:t>
+            </w:r>
+            <w:r>
+              <w:rPr>
+                <w:rStyle w:val="NormalTok"/>
+              </w:rPr>
+              <w:t xml:space="preserve">, </w:t>
+            </w:r>
+            <w:r>
+              <w:rPr>
+                <w:rStyle w:val="StringTok"/>
+              </w:rPr>
+              <w:t xml:space="preserve">"75th (Q3)"</w:t>
+            </w:r>
+            <w:r>
+              <w:rPr>
+                <w:rStyle w:val="NormalTok"/>
+              </w:rPr>
+              <w:t xml:space="preserve">, </w:t>
+            </w:r>
+            <w:r>
+              <w:rPr>
+                <w:rStyle w:val="StringTok"/>
+              </w:rPr>
+              <w:t xml:space="preserve">"90th"</w:t>
+            </w:r>
+            <w:r>
+              <w:rPr>
+                <w:rStyle w:val="NormalTok"/>
+              </w:rPr>
+              <w:t xml:space="preserve">),</w:t>
+            </w:r>
+            <w:r>
+              <w:br/>
+            </w:r>
+            <w:r>
+              <w:rPr>
+                <w:rStyle w:val="NormalTok"/>
+              </w:rPr>
+              <w:t xml:space="preserve">  </w:t>
+            </w:r>
+            <w:r>
+              <w:rPr>
+                <w:rStyle w:val="AttributeTok"/>
+              </w:rPr>
+              <w:t xml:space="preserve">Value =</w:t>
+            </w:r>
+            <w:r>
+              <w:rPr>
+                <w:rStyle w:val="NormalTok"/>
+              </w:rPr>
+              <w:t xml:space="preserve"> percentiles</w:t>
+            </w:r>
+            <w:r>
+              <w:br/>
+            </w:r>
+            <w:r>
+              <w:rPr>
+                <w:rStyle w:val="NormalTok"/>
+              </w:rPr>
+              <w:t xml:space="preserve">) </w:t>
+            </w:r>
+            <w:r>
+              <w:rPr>
+                <w:rStyle w:val="SpecialCharTok"/>
+              </w:rPr>
+              <w:t xml:space="preserve">%&gt;%</w:t>
+            </w:r>
+            <w:r>
+              <w:br/>
+            </w:r>
+            <w:r>
+              <w:rPr>
+                <w:rStyle w:val="NormalTok"/>
+              </w:rPr>
+              <w:t xml:space="preserve">  </w:t>
+            </w:r>
+            <w:r>
+              <w:rPr>
+                <w:rStyle w:val="FunctionTok"/>
+              </w:rPr>
+              <w:t xml:space="preserve">flextable</w:t>
+            </w:r>
+            <w:r>
+              <w:rPr>
+                <w:rStyle w:val="NormalTok"/>
+              </w:rPr>
+              <w:t xml:space="preserve">() </w:t>
+            </w:r>
+            <w:r>
+              <w:rPr>
+                <w:rStyle w:val="SpecialCharTok"/>
+              </w:rPr>
+              <w:t xml:space="preserve">%&gt;%</w:t>
+            </w:r>
+            <w:r>
+              <w:br/>
+            </w:r>
+            <w:r>
+              <w:rPr>
+                <w:rStyle w:val="NormalTok"/>
+              </w:rPr>
+              <w:t xml:space="preserve">  </w:t>
+            </w:r>
+            <w:r>
+              <w:rPr>
+                <w:rStyle w:val="FunctionTok"/>
+              </w:rPr>
+              <w:t xml:space="preserve">set_caption</w:t>
+            </w:r>
+            <w:r>
+              <w:rPr>
+                <w:rStyle w:val="NormalTok"/>
+              </w:rPr>
+              <w:t xml:space="preserve">(</w:t>
+            </w:r>
+            <w:r>
+              <w:rPr>
+                <w:rStyle w:val="StringTok"/>
+              </w:rPr>
+              <w:t xml:space="preserve">"Key Percentiles of Fish Length (mm)"</w:t>
+            </w:r>
+            <w:r>
+              <w:rPr>
+                <w:rStyle w:val="NormalTok"/>
+              </w:rPr>
+              <w:t xml:space="preserve">) </w:t>
+            </w:r>
+            <w:r>
+              <w:rPr>
+                <w:rStyle w:val="SpecialCharTok"/>
+              </w:rPr>
+              <w:t xml:space="preserve">%&gt;%</w:t>
+            </w:r>
+            <w:r>
+              <w:br/>
+            </w:r>
+            <w:r>
+              <w:rPr>
+                <w:rStyle w:val="NormalTok"/>
+              </w:rPr>
+              <w:t xml:space="preserve">  </w:t>
+            </w:r>
+            <w:r>
+              <w:rPr>
+                <w:rStyle w:val="FunctionTok"/>
+              </w:rPr>
+              <w:t xml:space="preserve">colformat_double</w:t>
+            </w:r>
+            <w:r>
+              <w:rPr>
+                <w:rStyle w:val="NormalTok"/>
+              </w:rPr>
+              <w:t xml:space="preserve">(</w:t>
+            </w:r>
+            <w:r>
+              <w:rPr>
+                <w:rStyle w:val="AttributeTok"/>
+              </w:rPr>
+              <w:t xml:space="preserve">j =</w:t>
+            </w:r>
+            <w:r>
+              <w:rPr>
+                <w:rStyle w:val="NormalTok"/>
+              </w:rPr>
+              <w:t xml:space="preserve"> </w:t>
+            </w:r>
+            <w:r>
+              <w:rPr>
+                <w:rStyle w:val="StringTok"/>
+              </w:rPr>
+              <w:t xml:space="preserve">"Value"</w:t>
+            </w:r>
+            <w:r>
+              <w:rPr>
+                <w:rStyle w:val="NormalTok"/>
+              </w:rPr>
+              <w:t xml:space="preserve">, </w:t>
+            </w:r>
+            <w:r>
+              <w:rPr>
+                <w:rStyle w:val="AttributeTok"/>
+              </w:rPr>
+              <w:t xml:space="preserve">digits =</w:t>
+            </w:r>
+            <w:r>
+              <w:rPr>
+                <w:rStyle w:val="NormalTok"/>
+              </w:rPr>
+              <w:t xml:space="preserve"> </w:t>
             </w:r>
             <w:r>
               <w:rPr>
@@ -3922,827 +4904,714 @@
               <w:rPr>
                 <w:rStyle w:val="NormalTok"/>
               </w:rPr>
-              <w:t xml:space="preserve">], </w:t>
-            </w:r>
-            <w:r>
-              <w:rPr>
-                <w:rStyle w:val="StringTok"/>
-              </w:rPr>
-              <w:t xml:space="preserve">"mm</w:t>
+              <w:t xml:space="preserve">) </w:t>
             </w:r>
             <w:r>
               <w:rPr>
                 <w:rStyle w:val="SpecialCharTok"/>
               </w:rPr>
-              <w:t xml:space="preserve">\n</w:t>
-            </w:r>
-            <w:r>
-              <w:rPr>
-                <w:rStyle w:val="StringTok"/>
-              </w:rPr>
-              <w:t xml:space="preserve">"</w:t>
-            </w:r>
-            <w:r>
-              <w:rPr>
-                <w:rStyle w:val="NormalTok"/>
-              </w:rPr>
-              <w:t xml:space="preserve">)</w:t>
+              <w:t xml:space="preserve">%&gt;%</w:t>
+            </w:r>
+            <w:r>
+              <w:br/>
+            </w:r>
+            <w:r>
+              <w:rPr>
+                <w:rStyle w:val="NormalTok"/>
+              </w:rPr>
+              <w:t xml:space="preserve">  </w:t>
+            </w:r>
+            <w:r>
+              <w:rPr>
+                <w:rStyle w:val="FunctionTok"/>
+              </w:rPr>
+              <w:t xml:space="preserve">autofit</w:t>
+            </w:r>
+            <w:r>
+              <w:rPr>
+                <w:rStyle w:val="NormalTok"/>
+              </w:rPr>
+              <w:t xml:space="preserve">()</w:t>
             </w:r>
           </w:p>
-          <w:p>
-            <w:pPr>
-              <w:pStyle w:val="SourceCode"/>
-            </w:pPr>
-            <w:r>
-              <w:rPr>
-                <w:rStyle w:val="VerbatimChar"/>
-              </w:rPr>
-              <w:t xml:space="preserve">First quartile (Q1): 270.75 mm</w:t>
-            </w:r>
-          </w:p>
-          <w:p>
-            <w:pPr>
-              <w:pStyle w:val="SourceCode"/>
-            </w:pPr>
-            <w:r>
-              <w:rPr>
-                <w:rStyle w:val="FunctionTok"/>
-              </w:rPr>
-              <w:t xml:space="preserve">cat</w:t>
-            </w:r>
-            <w:r>
-              <w:rPr>
-                <w:rStyle w:val="NormalTok"/>
-              </w:rPr>
-              <w:t xml:space="preserve">(</w:t>
-            </w:r>
-            <w:r>
-              <w:rPr>
-                <w:rStyle w:val="StringTok"/>
-              </w:rPr>
-              <w:t xml:space="preserve">"Second quartile (Median):"</w:t>
-            </w:r>
-            <w:r>
-              <w:rPr>
-                <w:rStyle w:val="NormalTok"/>
-              </w:rPr>
-              <w:t xml:space="preserve">, quartiles[</w:t>
-            </w:r>
-            <w:r>
-              <w:rPr>
-                <w:rStyle w:val="DecValTok"/>
-              </w:rPr>
-              <w:t xml:space="preserve">2</w:t>
-            </w:r>
-            <w:r>
-              <w:rPr>
-                <w:rStyle w:val="NormalTok"/>
-              </w:rPr>
-              <w:t xml:space="preserve">], </w:t>
-            </w:r>
-            <w:r>
-              <w:rPr>
-                <w:rStyle w:val="StringTok"/>
-              </w:rPr>
-              <w:t xml:space="preserve">"mm</w:t>
-            </w:r>
-            <w:r>
-              <w:rPr>
-                <w:rStyle w:val="SpecialCharTok"/>
-              </w:rPr>
-              <w:t xml:space="preserve">\n</w:t>
-            </w:r>
-            <w:r>
-              <w:rPr>
-                <w:rStyle w:val="StringTok"/>
-              </w:rPr>
-              <w:t xml:space="preserve">"</w:t>
-            </w:r>
-            <w:r>
-              <w:rPr>
-                <w:rStyle w:val="NormalTok"/>
-              </w:rPr>
-              <w:t xml:space="preserve">)</w:t>
-            </w:r>
-          </w:p>
-          <w:p>
-            <w:pPr>
-              <w:pStyle w:val="SourceCode"/>
-            </w:pPr>
-            <w:r>
-              <w:rPr>
-                <w:rStyle w:val="VerbatimChar"/>
-              </w:rPr>
-              <w:t xml:space="preserve">Second quartile (Median): 324.5 mm</w:t>
-            </w:r>
-          </w:p>
-          <w:p>
-            <w:pPr>
-              <w:pStyle w:val="SourceCode"/>
-            </w:pPr>
-            <w:r>
-              <w:rPr>
-                <w:rStyle w:val="FunctionTok"/>
-              </w:rPr>
-              <w:t xml:space="preserve">cat</w:t>
-            </w:r>
-            <w:r>
-              <w:rPr>
-                <w:rStyle w:val="NormalTok"/>
-              </w:rPr>
-              <w:t xml:space="preserve">(</w:t>
-            </w:r>
-            <w:r>
-              <w:rPr>
-                <w:rStyle w:val="StringTok"/>
-              </w:rPr>
-              <w:t xml:space="preserve">"Third quartile (Q3):"</w:t>
-            </w:r>
-            <w:r>
-              <w:rPr>
-                <w:rStyle w:val="NormalTok"/>
-              </w:rPr>
-              <w:t xml:space="preserve">, quartiles[</w:t>
-            </w:r>
-            <w:r>
-              <w:rPr>
-                <w:rStyle w:val="DecValTok"/>
-              </w:rPr>
-              <w:t xml:space="preserve">3</w:t>
-            </w:r>
-            <w:r>
-              <w:rPr>
-                <w:rStyle w:val="NormalTok"/>
-              </w:rPr>
-              <w:t xml:space="preserve">], </w:t>
-            </w:r>
-            <w:r>
-              <w:rPr>
-                <w:rStyle w:val="StringTok"/>
-              </w:rPr>
-              <w:t xml:space="preserve">"mm</w:t>
-            </w:r>
-            <w:r>
-              <w:rPr>
-                <w:rStyle w:val="SpecialCharTok"/>
-              </w:rPr>
-              <w:t xml:space="preserve">\n</w:t>
-            </w:r>
-            <w:r>
-              <w:rPr>
-                <w:rStyle w:val="StringTok"/>
-              </w:rPr>
-              <w:t xml:space="preserve">"</w:t>
-            </w:r>
-            <w:r>
-              <w:rPr>
-                <w:rStyle w:val="NormalTok"/>
-              </w:rPr>
-              <w:t xml:space="preserve">)</w:t>
-            </w:r>
-          </w:p>
-          <w:p>
-            <w:pPr>
-              <w:pStyle w:val="SourceCode"/>
-            </w:pPr>
-            <w:r>
-              <w:rPr>
-                <w:rStyle w:val="VerbatimChar"/>
-              </w:rPr>
-              <w:t xml:space="preserve">Third quartile (Q3): 377 mm</w:t>
-            </w:r>
-          </w:p>
-          <w:p>
-            <w:pPr>
-              <w:pStyle w:val="SourceCode"/>
-            </w:pPr>
-            <w:r>
-              <w:rPr>
-                <w:rStyle w:val="CommentTok"/>
-              </w:rPr>
-              <w:t xml:space="preserve"># Calculate a more comprehensive set of percentiles</w:t>
-            </w:r>
-            <w:r>
-              <w:br/>
-            </w:r>
-            <w:r>
-              <w:rPr>
-                <w:rStyle w:val="NormalTok"/>
-              </w:rPr>
-              <w:t xml:space="preserve">percentiles </w:t>
-            </w:r>
-            <w:r>
-              <w:rPr>
-                <w:rStyle w:val="OtherTok"/>
-              </w:rPr>
-              <w:t xml:space="preserve">&lt;-</w:t>
-            </w:r>
-            <w:r>
-              <w:rPr>
-                <w:rStyle w:val="NormalTok"/>
-              </w:rPr>
-              <w:t xml:space="preserve"> </w:t>
-            </w:r>
-            <w:r>
-              <w:rPr>
-                <w:rStyle w:val="FunctionTok"/>
-              </w:rPr>
-              <w:t xml:space="preserve">quantile</w:t>
-            </w:r>
-            <w:r>
-              <w:rPr>
-                <w:rStyle w:val="NormalTok"/>
-              </w:rPr>
-              <w:t xml:space="preserve">(grayling_df</w:t>
-            </w:r>
-            <w:r>
-              <w:rPr>
-                <w:rStyle w:val="SpecialCharTok"/>
-              </w:rPr>
-              <w:t xml:space="preserve">$</w:t>
-            </w:r>
-            <w:r>
-              <w:rPr>
-                <w:rStyle w:val="NormalTok"/>
-              </w:rPr>
-              <w:t xml:space="preserve">length_mm, </w:t>
-            </w:r>
-            <w:r>
-              <w:br/>
-            </w:r>
-            <w:r>
-              <w:rPr>
-                <w:rStyle w:val="NormalTok"/>
-              </w:rPr>
-              <w:t xml:space="preserve">                        </w:t>
-            </w:r>
-            <w:r>
-              <w:rPr>
-                <w:rStyle w:val="AttributeTok"/>
-              </w:rPr>
-              <w:t xml:space="preserve">probs =</w:t>
-            </w:r>
-            <w:r>
-              <w:rPr>
-                <w:rStyle w:val="NormalTok"/>
-              </w:rPr>
-              <w:t xml:space="preserve"> </w:t>
-            </w:r>
-            <w:r>
-              <w:rPr>
-                <w:rStyle w:val="FunctionTok"/>
-              </w:rPr>
-              <w:t xml:space="preserve">c</w:t>
-            </w:r>
-            <w:r>
-              <w:rPr>
-                <w:rStyle w:val="NormalTok"/>
-              </w:rPr>
-              <w:t xml:space="preserve">(</w:t>
-            </w:r>
-            <w:r>
-              <w:rPr>
-                <w:rStyle w:val="FloatTok"/>
-              </w:rPr>
-              <w:t xml:space="preserve">0.1</w:t>
-            </w:r>
-            <w:r>
-              <w:rPr>
-                <w:rStyle w:val="NormalTok"/>
-              </w:rPr>
-              <w:t xml:space="preserve">, </w:t>
-            </w:r>
-            <w:r>
-              <w:rPr>
-                <w:rStyle w:val="FloatTok"/>
-              </w:rPr>
-              <w:t xml:space="preserve">0.25</w:t>
-            </w:r>
-            <w:r>
-              <w:rPr>
-                <w:rStyle w:val="NormalTok"/>
-              </w:rPr>
-              <w:t xml:space="preserve">, </w:t>
-            </w:r>
-            <w:r>
-              <w:rPr>
-                <w:rStyle w:val="FloatTok"/>
-              </w:rPr>
-              <w:t xml:space="preserve">0.5</w:t>
-            </w:r>
-            <w:r>
-              <w:rPr>
-                <w:rStyle w:val="NormalTok"/>
-              </w:rPr>
-              <w:t xml:space="preserve">, </w:t>
-            </w:r>
-            <w:r>
-              <w:rPr>
-                <w:rStyle w:val="FloatTok"/>
-              </w:rPr>
-              <w:t xml:space="preserve">0.75</w:t>
-            </w:r>
-            <w:r>
-              <w:rPr>
-                <w:rStyle w:val="NormalTok"/>
-              </w:rPr>
-              <w:t xml:space="preserve">, </w:t>
-            </w:r>
-            <w:r>
-              <w:rPr>
-                <w:rStyle w:val="FloatTok"/>
-              </w:rPr>
-              <w:t xml:space="preserve">0.9</w:t>
-            </w:r>
-            <w:r>
-              <w:rPr>
-                <w:rStyle w:val="NormalTok"/>
-              </w:rPr>
-              <w:t xml:space="preserve">))</w:t>
-            </w:r>
-            <w:r>
-              <w:br/>
-            </w:r>
-            <w:r>
-              <w:br/>
-            </w:r>
-            <w:r>
-              <w:rPr>
-                <w:rStyle w:val="CommentTok"/>
-              </w:rPr>
-              <w:t xml:space="preserve"># Display the percentiles</w:t>
-            </w:r>
-            <w:r>
-              <w:br/>
-            </w:r>
-            <w:r>
-              <w:rPr>
-                <w:rStyle w:val="FunctionTok"/>
-              </w:rPr>
-              <w:t xml:space="preserve">kable</w:t>
-            </w:r>
-            <w:r>
-              <w:rPr>
-                <w:rStyle w:val="NormalTok"/>
-              </w:rPr>
-              <w:t xml:space="preserve">(</w:t>
-            </w:r>
-            <w:r>
-              <w:br/>
-            </w:r>
-            <w:r>
-              <w:rPr>
-                <w:rStyle w:val="NormalTok"/>
-              </w:rPr>
-              <w:t xml:space="preserve">  </w:t>
-            </w:r>
-            <w:r>
-              <w:rPr>
-                <w:rStyle w:val="FunctionTok"/>
-              </w:rPr>
-              <w:t xml:space="preserve">data.frame</w:t>
-            </w:r>
-            <w:r>
-              <w:rPr>
-                <w:rStyle w:val="NormalTok"/>
-              </w:rPr>
-              <w:t xml:space="preserve">(</w:t>
-            </w:r>
-            <w:r>
-              <w:br/>
-            </w:r>
-            <w:r>
-              <w:rPr>
-                <w:rStyle w:val="NormalTok"/>
-              </w:rPr>
-              <w:t xml:space="preserve">    </w:t>
-            </w:r>
-            <w:r>
-              <w:rPr>
-                <w:rStyle w:val="AttributeTok"/>
-              </w:rPr>
-              <w:t xml:space="preserve">Percentile =</w:t>
-            </w:r>
-            <w:r>
-              <w:rPr>
-                <w:rStyle w:val="NormalTok"/>
-              </w:rPr>
-              <w:t xml:space="preserve"> </w:t>
-            </w:r>
-            <w:r>
-              <w:rPr>
-                <w:rStyle w:val="FunctionTok"/>
-              </w:rPr>
-              <w:t xml:space="preserve">c</w:t>
-            </w:r>
-            <w:r>
-              <w:rPr>
-                <w:rStyle w:val="NormalTok"/>
-              </w:rPr>
-              <w:t xml:space="preserve">(</w:t>
-            </w:r>
-            <w:r>
-              <w:rPr>
-                <w:rStyle w:val="StringTok"/>
-              </w:rPr>
-              <w:t xml:space="preserve">"10th"</w:t>
-            </w:r>
-            <w:r>
-              <w:rPr>
-                <w:rStyle w:val="NormalTok"/>
-              </w:rPr>
-              <w:t xml:space="preserve">, </w:t>
-            </w:r>
-            <w:r>
-              <w:rPr>
-                <w:rStyle w:val="StringTok"/>
-              </w:rPr>
-              <w:t xml:space="preserve">"25th (Q1)"</w:t>
-            </w:r>
-            <w:r>
-              <w:rPr>
-                <w:rStyle w:val="NormalTok"/>
-              </w:rPr>
-              <w:t xml:space="preserve">, </w:t>
-            </w:r>
-            <w:r>
-              <w:rPr>
-                <w:rStyle w:val="StringTok"/>
-              </w:rPr>
-              <w:t xml:space="preserve">"50th (Median)"</w:t>
-            </w:r>
-            <w:r>
-              <w:rPr>
-                <w:rStyle w:val="NormalTok"/>
-              </w:rPr>
-              <w:t xml:space="preserve">, </w:t>
-            </w:r>
-            <w:r>
-              <w:rPr>
-                <w:rStyle w:val="StringTok"/>
-              </w:rPr>
-              <w:t xml:space="preserve">"75th (Q3)"</w:t>
-            </w:r>
-            <w:r>
-              <w:rPr>
-                <w:rStyle w:val="NormalTok"/>
-              </w:rPr>
-              <w:t xml:space="preserve">, </w:t>
-            </w:r>
-            <w:r>
-              <w:rPr>
-                <w:rStyle w:val="StringTok"/>
-              </w:rPr>
-              <w:t xml:space="preserve">"90th"</w:t>
-            </w:r>
-            <w:r>
-              <w:rPr>
-                <w:rStyle w:val="NormalTok"/>
-              </w:rPr>
-              <w:t xml:space="preserve">),</w:t>
-            </w:r>
-            <w:r>
-              <w:br/>
-            </w:r>
-            <w:r>
-              <w:rPr>
-                <w:rStyle w:val="NormalTok"/>
-              </w:rPr>
-              <w:t xml:space="preserve">    </w:t>
-            </w:r>
-            <w:r>
-              <w:rPr>
-                <w:rStyle w:val="AttributeTok"/>
-              </w:rPr>
-              <w:t xml:space="preserve">Value =</w:t>
-            </w:r>
-            <w:r>
-              <w:rPr>
-                <w:rStyle w:val="NormalTok"/>
-              </w:rPr>
-              <w:t xml:space="preserve"> percentiles</w:t>
-            </w:r>
-            <w:r>
-              <w:br/>
-            </w:r>
-            <w:r>
-              <w:rPr>
-                <w:rStyle w:val="NormalTok"/>
-              </w:rPr>
-              <w:t xml:space="preserve">  ),</w:t>
-            </w:r>
-            <w:r>
-              <w:br/>
-            </w:r>
-            <w:r>
-              <w:rPr>
-                <w:rStyle w:val="NormalTok"/>
-              </w:rPr>
-              <w:t xml:space="preserve">  </w:t>
-            </w:r>
-            <w:r>
-              <w:rPr>
-                <w:rStyle w:val="AttributeTok"/>
-              </w:rPr>
-              <w:t xml:space="preserve">caption =</w:t>
-            </w:r>
-            <w:r>
-              <w:rPr>
-                <w:rStyle w:val="NormalTok"/>
-              </w:rPr>
-              <w:t xml:space="preserve"> </w:t>
-            </w:r>
-            <w:r>
-              <w:rPr>
-                <w:rStyle w:val="StringTok"/>
-              </w:rPr>
-              <w:t xml:space="preserve">"Key Percentiles of Fish Length (mm)"</w:t>
-            </w:r>
-            <w:r>
-              <w:rPr>
-                <w:rStyle w:val="NormalTok"/>
-              </w:rPr>
-              <w:t xml:space="preserve">,</w:t>
-            </w:r>
-            <w:r>
-              <w:br/>
-            </w:r>
-            <w:r>
-              <w:rPr>
-                <w:rStyle w:val="NormalTok"/>
-              </w:rPr>
-              <w:t xml:space="preserve">  </w:t>
-            </w:r>
-            <w:r>
-              <w:rPr>
-                <w:rStyle w:val="AttributeTok"/>
-              </w:rPr>
-              <w:t xml:space="preserve">digits =</w:t>
-            </w:r>
-            <w:r>
-              <w:rPr>
-                <w:rStyle w:val="NormalTok"/>
-              </w:rPr>
-              <w:t xml:space="preserve"> </w:t>
-            </w:r>
-            <w:r>
-              <w:rPr>
-                <w:rStyle w:val="DecValTok"/>
-              </w:rPr>
-              <w:t xml:space="preserve">1</w:t>
-            </w:r>
-            <w:r>
-              <w:br/>
-            </w:r>
-            <w:r>
-              <w:rPr>
-                <w:rStyle w:val="NormalTok"/>
-              </w:rPr>
-              <w:t xml:space="preserve">)</w:t>
-            </w:r>
-          </w:p>
-          <w:p>
-            <w:pPr>
-              <w:pStyle w:val="TableCaption"/>
-            </w:pPr>
-            <w:r>
-              <w:t xml:space="preserve">Key Percentiles of Fish Length (mm)</w:t>
-            </w:r>
-          </w:p>
-          <w:tbl>
+          <w:tbl xmlns:w="http://schemas.openxmlformats.org/wordprocessingml/2006/main" xmlns:r="http://schemas.openxmlformats.org/officeDocument/2006/relationships" xmlns:w14="http://schemas.microsoft.com/office/word/2010/wordml" xmlns:wp="http://schemas.openxmlformats.org/drawingml/2006/wordprocessingDrawing" xmlns:a="http://schemas.openxmlformats.org/drawingml/2006/main" xmlns:pic="http://schemas.openxmlformats.org/drawingml/2006/picture">
             <w:tblPr>
-              <w:tblStyle w:val="Table"/>
-              <w:tblW w:type="auto" w:w="0"/>
-              <w:tblLook w:firstRow="1" w:lastRow="0" w:firstColumn="0" w:lastColumn="0" w:noHBand="0" w:noVBand="0" w:val="0020"/>
-              <w:tblCaption w:val="Key Percentiles of Fish Length (mm)"/>
+              <w:tblLayout w:type="fixed"/>
+              <w:jc w:val="center"/>
+              <w:tblLook w:firstRow="1" w:lastRow="0" w:firstColumn="0" w:lastColumn="0" w:noHBand="0" w:noVBand="1"/>
             </w:tblPr>
             <w:tblGrid>
-              <w:gridCol w:w="2640"/>
-              <w:gridCol w:w="2640"/>
-              <w:gridCol w:w="2640"/>
+              <w:gridCol w:w="1768"/>
+              <w:gridCol w:w="973"/>
             </w:tblGrid>
             <w:tr>
               <w:trPr>
-                <w:tblHeader w:val="on"/>
+                <w:trHeight w:val="573" w:hRule="auto"/>
+                <w:tblHeader/>
               </w:trPr>
+              header1
               <w:tc>
-                <w:tcPr/>
+                <w:tcPr>
+                  <w:tcBorders>
+                    <w:bottom w:val="single" w:sz="12" w:space="0" w:color="666666"/>
+                    <w:top w:val="single" w:sz="12" w:space="0" w:color="666666"/>
+                    <w:left w:val="none" w:sz="0" w:space="0" w:color="000000"/>
+                    <w:right w:val="none" w:sz="0" w:space="0" w:color="000000"/>
+                  </w:tcBorders>
+                  <w:shd w:val="clear" w:color="auto" w:fill="FFFFFF"/>
+                  <w:tcMar>
+                    <w:top w:w="0" w:type="dxa"/>
+                    <w:bottom w:w="0" w:type="dxa"/>
+                    <w:left w:w="0" w:type="dxa"/>
+                    <w:right w:w="0" w:type="dxa"/>
+                  </w:tcMar>
+                  <w:vAlign w:val="center"/>
+                </w:tcPr>
                 <w:p>
                   <w:pPr>
-                    <w:pStyle w:val="Compact"/>
+                    <w:pStyle w:val="Normal"/>
+                    <w:jc w:val="left"/>
+                    <w:pBdr>
+                      <w:bottom w:val="none" w:sz="0" w:space="0" w:color="000000"/>
+                      <w:top w:val="none" w:sz="0" w:space="0" w:color="000000"/>
+                      <w:left w:val="none" w:sz="0" w:space="0" w:color="000000"/>
+                      <w:right w:val="none" w:sz="0" w:space="0" w:color="000000"/>
+                    </w:pBdr>
+                    <w:spacing w:after="100" w:before="100" w:line="240"/>
+                    <w:ind w:left="100" w:right="100" w:firstLine="0" w:firstLineChars="0"/>
+                    <w:rPr>
+                      <w:rFonts w:ascii="Helvetica" w:hAnsi="Helvetica" w:eastAsia="Helvetica" w:cs="Helvetica"/>
+                      <w:i w:val="false"/>
+                      <w:b w:val="false"/>
+                      <w:u w:val="none"/>
+                      <w:sz w:val="22"/>
+                      <w:szCs w:val="22"/>
+                      <w:color w:val="000000"/>
+                    </w:rPr>
                   </w:pPr>
-                </w:p>
-              </w:tc>
-              <w:tc>
-                <w:tcPr/>
-                <w:p>
-                  <w:pPr>
-                    <w:pStyle w:val="Compact"/>
-                    <w:jc w:val="left"/>
-                  </w:pPr>
-                  <w:r>
+                  <w:r xmlns:w="http://schemas.openxmlformats.org/wordprocessingml/2006/main" xmlns:wp="http://schemas.openxmlformats.org/drawingml/2006/wordprocessingDrawing" xmlns:r="http://schemas.openxmlformats.org/officeDocument/2006/relationships" xmlns:w14="http://schemas.microsoft.com/office/word/2010/wordml">
+                    <w:rPr>
+                      <w:rFonts w:ascii="Helvetica" w:hAnsi="Helvetica" w:eastAsia="Helvetica" w:cs="Helvetica"/>
+                      <w:i w:val="false"/>
+                      <w:b w:val="false"/>
+                      <w:u w:val="none"/>
+                      <w:sz w:val="22"/>
+                      <w:szCs w:val="22"/>
+                      <w:color w:val="000000"/>
+                    </w:rPr>
                     <w:t xml:space="preserve">Percentile</w:t>
                   </w:r>
                 </w:p>
               </w:tc>
               <w:tc>
-                <w:tcPr/>
+                <w:tcPr>
+                  <w:tcBorders>
+                    <w:bottom w:val="single" w:sz="12" w:space="0" w:color="666666"/>
+                    <w:top w:val="single" w:sz="12" w:space="0" w:color="666666"/>
+                    <w:left w:val="none" w:sz="0" w:space="0" w:color="000000"/>
+                    <w:right w:val="none" w:sz="0" w:space="0" w:color="000000"/>
+                  </w:tcBorders>
+                  <w:shd w:val="clear" w:color="auto" w:fill="FFFFFF"/>
+                  <w:tcMar>
+                    <w:top w:w="0" w:type="dxa"/>
+                    <w:bottom w:w="0" w:type="dxa"/>
+                    <w:left w:w="0" w:type="dxa"/>
+                    <w:right w:w="0" w:type="dxa"/>
+                  </w:tcMar>
+                  <w:vAlign w:val="center"/>
+                </w:tcPr>
                 <w:p>
                   <w:pPr>
-                    <w:pStyle w:val="Compact"/>
+                    <w:pStyle w:val="Normal"/>
                     <w:jc w:val="right"/>
+                    <w:pBdr>
+                      <w:bottom w:val="none" w:sz="0" w:space="0" w:color="000000"/>
+                      <w:top w:val="none" w:sz="0" w:space="0" w:color="000000"/>
+                      <w:left w:val="none" w:sz="0" w:space="0" w:color="000000"/>
+                      <w:right w:val="none" w:sz="0" w:space="0" w:color="000000"/>
+                    </w:pBdr>
+                    <w:spacing w:after="100" w:before="100" w:line="240"/>
+                    <w:ind w:left="100" w:right="100" w:firstLine="0" w:firstLineChars="0"/>
+                    <w:rPr>
+                      <w:rFonts w:ascii="Helvetica" w:hAnsi="Helvetica" w:eastAsia="Helvetica" w:cs="Helvetica"/>
+                      <w:i w:val="false"/>
+                      <w:b w:val="false"/>
+                      <w:u w:val="none"/>
+                      <w:sz w:val="22"/>
+                      <w:szCs w:val="22"/>
+                      <w:color w:val="000000"/>
+                    </w:rPr>
                   </w:pPr>
-                  <w:r>
+                  <w:r xmlns:w="http://schemas.openxmlformats.org/wordprocessingml/2006/main" xmlns:wp="http://schemas.openxmlformats.org/drawingml/2006/wordprocessingDrawing" xmlns:r="http://schemas.openxmlformats.org/officeDocument/2006/relationships" xmlns:w14="http://schemas.microsoft.com/office/word/2010/wordml">
+                    <w:rPr>
+                      <w:rFonts w:ascii="Helvetica" w:hAnsi="Helvetica" w:eastAsia="Helvetica" w:cs="Helvetica"/>
+                      <w:i w:val="false"/>
+                      <w:b w:val="false"/>
+                      <w:u w:val="none"/>
+                      <w:sz w:val="22"/>
+                      <w:szCs w:val="22"/>
+                      <w:color w:val="000000"/>
+                    </w:rPr>
                     <w:t xml:space="preserve">Value</w:t>
                   </w:r>
                 </w:p>
               </w:tc>
             </w:tr>
             <w:tr>
+              <w:trPr>
+                <w:trHeight w:val="573" w:hRule="auto"/>
+              </w:trPr>
+              body1
               <w:tc>
-                <w:tcPr/>
+                <w:tcPr>
+                  <w:tcBorders>
+                    <w:bottom w:val="none" w:sz="0" w:space="0" w:color="000000"/>
+                    <w:top w:val="single" w:sz="12" w:space="0" w:color="666666"/>
+                    <w:left w:val="none" w:sz="0" w:space="0" w:color="000000"/>
+                    <w:right w:val="none" w:sz="0" w:space="0" w:color="000000"/>
+                  </w:tcBorders>
+                  <w:shd w:val="clear" w:color="auto" w:fill="FFFFFF"/>
+                  <w:tcMar>
+                    <w:top w:w="0" w:type="dxa"/>
+                    <w:bottom w:w="0" w:type="dxa"/>
+                    <w:left w:w="0" w:type="dxa"/>
+                    <w:right w:w="0" w:type="dxa"/>
+                  </w:tcMar>
+                  <w:vAlign w:val="center"/>
+                </w:tcPr>
                 <w:p>
                   <w:pPr>
-                    <w:pStyle w:val="Compact"/>
+                    <w:pStyle w:val="Normal"/>
                     <w:jc w:val="left"/>
+                    <w:pBdr>
+                      <w:bottom w:val="none" w:sz="0" w:space="0" w:color="000000"/>
+                      <w:top w:val="none" w:sz="0" w:space="0" w:color="000000"/>
+                      <w:left w:val="none" w:sz="0" w:space="0" w:color="000000"/>
+                      <w:right w:val="none" w:sz="0" w:space="0" w:color="000000"/>
+                    </w:pBdr>
+                    <w:spacing w:after="100" w:before="100" w:line="240"/>
+                    <w:ind w:left="100" w:right="100" w:firstLine="0" w:firstLineChars="0"/>
+                    <w:rPr>
+                      <w:rFonts w:ascii="Helvetica" w:hAnsi="Helvetica" w:eastAsia="Helvetica" w:cs="Helvetica"/>
+                      <w:i w:val="false"/>
+                      <w:b w:val="false"/>
+                      <w:u w:val="none"/>
+                      <w:sz w:val="22"/>
+                      <w:szCs w:val="22"/>
+                      <w:color w:val="000000"/>
+                    </w:rPr>
                   </w:pPr>
-                  <w:r>
-                    <w:t xml:space="preserve">10%</w:t>
-                  </w:r>
-                </w:p>
-              </w:tc>
-              <w:tc>
-                <w:tcPr/>
-                <w:p>
-                  <w:pPr>
-                    <w:pStyle w:val="Compact"/>
-                    <w:jc w:val="left"/>
-                  </w:pPr>
-                  <w:r>
+                  <w:r xmlns:w="http://schemas.openxmlformats.org/wordprocessingml/2006/main" xmlns:wp="http://schemas.openxmlformats.org/drawingml/2006/wordprocessingDrawing" xmlns:r="http://schemas.openxmlformats.org/officeDocument/2006/relationships" xmlns:w14="http://schemas.microsoft.com/office/word/2010/wordml">
+                    <w:rPr>
+                      <w:rFonts w:ascii="Helvetica" w:hAnsi="Helvetica" w:eastAsia="Helvetica" w:cs="Helvetica"/>
+                      <w:i w:val="false"/>
+                      <w:b w:val="false"/>
+                      <w:u w:val="none"/>
+                      <w:sz w:val="22"/>
+                      <w:szCs w:val="22"/>
+                      <w:color w:val="000000"/>
+                    </w:rPr>
                     <w:t xml:space="preserve">10th</w:t>
                   </w:r>
                 </w:p>
               </w:tc>
               <w:tc>
-                <w:tcPr/>
+                <w:tcPr>
+                  <w:tcBorders>
+                    <w:bottom w:val="none" w:sz="0" w:space="0" w:color="000000"/>
+                    <w:top w:val="single" w:sz="12" w:space="0" w:color="666666"/>
+                    <w:left w:val="none" w:sz="0" w:space="0" w:color="000000"/>
+                    <w:right w:val="none" w:sz="0" w:space="0" w:color="000000"/>
+                  </w:tcBorders>
+                  <w:shd w:val="clear" w:color="auto" w:fill="FFFFFF"/>
+                  <w:tcMar>
+                    <w:top w:w="0" w:type="dxa"/>
+                    <w:bottom w:w="0" w:type="dxa"/>
+                    <w:left w:w="0" w:type="dxa"/>
+                    <w:right w:w="0" w:type="dxa"/>
+                  </w:tcMar>
+                  <w:vAlign w:val="center"/>
+                </w:tcPr>
                 <w:p>
                   <w:pPr>
-                    <w:pStyle w:val="Compact"/>
+                    <w:pStyle w:val="Normal"/>
                     <w:jc w:val="right"/>
+                    <w:pBdr>
+                      <w:bottom w:val="none" w:sz="0" w:space="0" w:color="000000"/>
+                      <w:top w:val="none" w:sz="0" w:space="0" w:color="000000"/>
+                      <w:left w:val="none" w:sz="0" w:space="0" w:color="000000"/>
+                      <w:right w:val="none" w:sz="0" w:space="0" w:color="000000"/>
+                    </w:pBdr>
+                    <w:spacing w:after="100" w:before="100" w:line="240"/>
+                    <w:ind w:left="100" w:right="100" w:firstLine="0" w:firstLineChars="0"/>
+                    <w:rPr>
+                      <w:rFonts w:ascii="Helvetica" w:hAnsi="Helvetica" w:eastAsia="Helvetica" w:cs="Helvetica"/>
+                      <w:i w:val="false"/>
+                      <w:b w:val="false"/>
+                      <w:u w:val="none"/>
+                      <w:sz w:val="22"/>
+                      <w:szCs w:val="22"/>
+                      <w:color w:val="000000"/>
+                    </w:rPr>
                   </w:pPr>
-                  <w:r>
+                  <w:r xmlns:w="http://schemas.openxmlformats.org/wordprocessingml/2006/main" xmlns:wp="http://schemas.openxmlformats.org/drawingml/2006/wordprocessingDrawing" xmlns:r="http://schemas.openxmlformats.org/officeDocument/2006/relationships" xmlns:w14="http://schemas.microsoft.com/office/word/2010/wordml">
+                    <w:rPr>
+                      <w:rFonts w:ascii="Helvetica" w:hAnsi="Helvetica" w:eastAsia="Helvetica" w:cs="Helvetica"/>
+                      <w:i w:val="false"/>
+                      <w:b w:val="false"/>
+                      <w:u w:val="none"/>
+                      <w:sz w:val="22"/>
+                      <w:szCs w:val="22"/>
+                      <w:color w:val="000000"/>
+                    </w:rPr>
                     <w:t xml:space="preserve">251.1</w:t>
                   </w:r>
                 </w:p>
               </w:tc>
             </w:tr>
             <w:tr>
+              <w:trPr>
+                <w:trHeight w:val="618" w:hRule="auto"/>
+              </w:trPr>
+              body2
               <w:tc>
-                <w:tcPr/>
+                <w:tcPr>
+                  <w:tcBorders>
+                    <w:bottom w:val="none" w:sz="0" w:space="0" w:color="000000"/>
+                    <w:top w:val="none" w:sz="0" w:space="0" w:color="000000"/>
+                    <w:left w:val="none" w:sz="0" w:space="0" w:color="000000"/>
+                    <w:right w:val="none" w:sz="0" w:space="0" w:color="000000"/>
+                  </w:tcBorders>
+                  <w:shd w:val="clear" w:color="auto" w:fill="FFFFFF"/>
+                  <w:tcMar>
+                    <w:top w:w="0" w:type="dxa"/>
+                    <w:bottom w:w="0" w:type="dxa"/>
+                    <w:left w:w="0" w:type="dxa"/>
+                    <w:right w:w="0" w:type="dxa"/>
+                  </w:tcMar>
+                  <w:vAlign w:val="center"/>
+                </w:tcPr>
                 <w:p>
                   <w:pPr>
-                    <w:pStyle w:val="Compact"/>
+                    <w:pStyle w:val="Normal"/>
                     <w:jc w:val="left"/>
+                    <w:pBdr>
+                      <w:bottom w:val="none" w:sz="0" w:space="0" w:color="000000"/>
+                      <w:top w:val="none" w:sz="0" w:space="0" w:color="000000"/>
+                      <w:left w:val="none" w:sz="0" w:space="0" w:color="000000"/>
+                      <w:right w:val="none" w:sz="0" w:space="0" w:color="000000"/>
+                    </w:pBdr>
+                    <w:spacing w:after="100" w:before="100" w:line="240"/>
+                    <w:ind w:left="100" w:right="100" w:firstLine="0" w:firstLineChars="0"/>
+                    <w:rPr>
+                      <w:rFonts w:ascii="Helvetica" w:hAnsi="Helvetica" w:eastAsia="Helvetica" w:cs="Helvetica"/>
+                      <w:i w:val="false"/>
+                      <w:b w:val="false"/>
+                      <w:u w:val="none"/>
+                      <w:sz w:val="22"/>
+                      <w:szCs w:val="22"/>
+                      <w:color w:val="000000"/>
+                    </w:rPr>
                   </w:pPr>
-                  <w:r>
-                    <w:t xml:space="preserve">25%</w:t>
-                  </w:r>
-                </w:p>
-              </w:tc>
-              <w:tc>
-                <w:tcPr/>
-                <w:p>
-                  <w:pPr>
-                    <w:pStyle w:val="Compact"/>
-                    <w:jc w:val="left"/>
-                  </w:pPr>
-                  <w:r>
+                  <w:r xmlns:w="http://schemas.openxmlformats.org/wordprocessingml/2006/main" xmlns:wp="http://schemas.openxmlformats.org/drawingml/2006/wordprocessingDrawing" xmlns:r="http://schemas.openxmlformats.org/officeDocument/2006/relationships" xmlns:w14="http://schemas.microsoft.com/office/word/2010/wordml">
+                    <w:rPr>
+                      <w:rFonts w:ascii="Helvetica" w:hAnsi="Helvetica" w:eastAsia="Helvetica" w:cs="Helvetica"/>
+                      <w:i w:val="false"/>
+                      <w:b w:val="false"/>
+                      <w:u w:val="none"/>
+                      <w:sz w:val="22"/>
+                      <w:szCs w:val="22"/>
+                      <w:color w:val="000000"/>
+                    </w:rPr>
                     <w:t xml:space="preserve">25th (Q1)</w:t>
                   </w:r>
                 </w:p>
               </w:tc>
               <w:tc>
-                <w:tcPr/>
+                <w:tcPr>
+                  <w:tcBorders>
+                    <w:bottom w:val="none" w:sz="0" w:space="0" w:color="000000"/>
+                    <w:top w:val="none" w:sz="0" w:space="0" w:color="000000"/>
+                    <w:left w:val="none" w:sz="0" w:space="0" w:color="000000"/>
+                    <w:right w:val="none" w:sz="0" w:space="0" w:color="000000"/>
+                  </w:tcBorders>
+                  <w:shd w:val="clear" w:color="auto" w:fill="FFFFFF"/>
+                  <w:tcMar>
+                    <w:top w:w="0" w:type="dxa"/>
+                    <w:bottom w:w="0" w:type="dxa"/>
+                    <w:left w:w="0" w:type="dxa"/>
+                    <w:right w:w="0" w:type="dxa"/>
+                  </w:tcMar>
+                  <w:vAlign w:val="center"/>
+                </w:tcPr>
                 <w:p>
                   <w:pPr>
-                    <w:pStyle w:val="Compact"/>
+                    <w:pStyle w:val="Normal"/>
                     <w:jc w:val="right"/>
+                    <w:pBdr>
+                      <w:bottom w:val="none" w:sz="0" w:space="0" w:color="000000"/>
+                      <w:top w:val="none" w:sz="0" w:space="0" w:color="000000"/>
+                      <w:left w:val="none" w:sz="0" w:space="0" w:color="000000"/>
+                      <w:right w:val="none" w:sz="0" w:space="0" w:color="000000"/>
+                    </w:pBdr>
+                    <w:spacing w:after="100" w:before="100" w:line="240"/>
+                    <w:ind w:left="100" w:right="100" w:firstLine="0" w:firstLineChars="0"/>
+                    <w:rPr>
+                      <w:rFonts w:ascii="Helvetica" w:hAnsi="Helvetica" w:eastAsia="Helvetica" w:cs="Helvetica"/>
+                      <w:i w:val="false"/>
+                      <w:b w:val="false"/>
+                      <w:u w:val="none"/>
+                      <w:sz w:val="22"/>
+                      <w:szCs w:val="22"/>
+                      <w:color w:val="000000"/>
+                    </w:rPr>
                   </w:pPr>
-                  <w:r>
+                  <w:r xmlns:w="http://schemas.openxmlformats.org/wordprocessingml/2006/main" xmlns:wp="http://schemas.openxmlformats.org/drawingml/2006/wordprocessingDrawing" xmlns:r="http://schemas.openxmlformats.org/officeDocument/2006/relationships" xmlns:w14="http://schemas.microsoft.com/office/word/2010/wordml">
+                    <w:rPr>
+                      <w:rFonts w:ascii="Helvetica" w:hAnsi="Helvetica" w:eastAsia="Helvetica" w:cs="Helvetica"/>
+                      <w:i w:val="false"/>
+                      <w:b w:val="false"/>
+                      <w:u w:val="none"/>
+                      <w:sz w:val="22"/>
+                      <w:szCs w:val="22"/>
+                      <w:color w:val="000000"/>
+                    </w:rPr>
                     <w:t xml:space="preserve">270.8</w:t>
                   </w:r>
                 </w:p>
               </w:tc>
             </w:tr>
             <w:tr>
+              <w:trPr>
+                <w:trHeight w:val="616" w:hRule="auto"/>
+              </w:trPr>
+              body3
               <w:tc>
-                <w:tcPr/>
+                <w:tcPr>
+                  <w:tcBorders>
+                    <w:bottom w:val="none" w:sz="0" w:space="0" w:color="000000"/>
+                    <w:top w:val="none" w:sz="0" w:space="0" w:color="000000"/>
+                    <w:left w:val="none" w:sz="0" w:space="0" w:color="000000"/>
+                    <w:right w:val="none" w:sz="0" w:space="0" w:color="000000"/>
+                  </w:tcBorders>
+                  <w:shd w:val="clear" w:color="auto" w:fill="FFFFFF"/>
+                  <w:tcMar>
+                    <w:top w:w="0" w:type="dxa"/>
+                    <w:bottom w:w="0" w:type="dxa"/>
+                    <w:left w:w="0" w:type="dxa"/>
+                    <w:right w:w="0" w:type="dxa"/>
+                  </w:tcMar>
+                  <w:vAlign w:val="center"/>
+                </w:tcPr>
                 <w:p>
                   <w:pPr>
-                    <w:pStyle w:val="Compact"/>
+                    <w:pStyle w:val="Normal"/>
                     <w:jc w:val="left"/>
+                    <w:pBdr>
+                      <w:bottom w:val="none" w:sz="0" w:space="0" w:color="000000"/>
+                      <w:top w:val="none" w:sz="0" w:space="0" w:color="000000"/>
+                      <w:left w:val="none" w:sz="0" w:space="0" w:color="000000"/>
+                      <w:right w:val="none" w:sz="0" w:space="0" w:color="000000"/>
+                    </w:pBdr>
+                    <w:spacing w:after="100" w:before="100" w:line="240"/>
+                    <w:ind w:left="100" w:right="100" w:firstLine="0" w:firstLineChars="0"/>
+                    <w:rPr>
+                      <w:rFonts w:ascii="Helvetica" w:hAnsi="Helvetica" w:eastAsia="Helvetica" w:cs="Helvetica"/>
+                      <w:i w:val="false"/>
+                      <w:b w:val="false"/>
+                      <w:u w:val="none"/>
+                      <w:sz w:val="22"/>
+                      <w:szCs w:val="22"/>
+                      <w:color w:val="000000"/>
+                    </w:rPr>
                   </w:pPr>
-                  <w:r>
-                    <w:t xml:space="preserve">50%</w:t>
-                  </w:r>
-                </w:p>
-              </w:tc>
-              <w:tc>
-                <w:tcPr/>
-                <w:p>
-                  <w:pPr>
-                    <w:pStyle w:val="Compact"/>
-                    <w:jc w:val="left"/>
-                  </w:pPr>
-                  <w:r>
+                  <w:r xmlns:w="http://schemas.openxmlformats.org/wordprocessingml/2006/main" xmlns:wp="http://schemas.openxmlformats.org/drawingml/2006/wordprocessingDrawing" xmlns:r="http://schemas.openxmlformats.org/officeDocument/2006/relationships" xmlns:w14="http://schemas.microsoft.com/office/word/2010/wordml">
+                    <w:rPr>
+                      <w:rFonts w:ascii="Helvetica" w:hAnsi="Helvetica" w:eastAsia="Helvetica" w:cs="Helvetica"/>
+                      <w:i w:val="false"/>
+                      <w:b w:val="false"/>
+                      <w:u w:val="none"/>
+                      <w:sz w:val="22"/>
+                      <w:szCs w:val="22"/>
+                      <w:color w:val="000000"/>
+                    </w:rPr>
                     <w:t xml:space="preserve">50th (Median)</w:t>
                   </w:r>
                 </w:p>
               </w:tc>
               <w:tc>
-                <w:tcPr/>
+                <w:tcPr>
+                  <w:tcBorders>
+                    <w:bottom w:val="none" w:sz="0" w:space="0" w:color="000000"/>
+                    <w:top w:val="none" w:sz="0" w:space="0" w:color="000000"/>
+                    <w:left w:val="none" w:sz="0" w:space="0" w:color="000000"/>
+                    <w:right w:val="none" w:sz="0" w:space="0" w:color="000000"/>
+                  </w:tcBorders>
+                  <w:shd w:val="clear" w:color="auto" w:fill="FFFFFF"/>
+                  <w:tcMar>
+                    <w:top w:w="0" w:type="dxa"/>
+                    <w:bottom w:w="0" w:type="dxa"/>
+                    <w:left w:w="0" w:type="dxa"/>
+                    <w:right w:w="0" w:type="dxa"/>
+                  </w:tcMar>
+                  <w:vAlign w:val="center"/>
+                </w:tcPr>
                 <w:p>
                   <w:pPr>
-                    <w:pStyle w:val="Compact"/>
+                    <w:pStyle w:val="Normal"/>
                     <w:jc w:val="right"/>
+                    <w:pBdr>
+                      <w:bottom w:val="none" w:sz="0" w:space="0" w:color="000000"/>
+                      <w:top w:val="none" w:sz="0" w:space="0" w:color="000000"/>
+                      <w:left w:val="none" w:sz="0" w:space="0" w:color="000000"/>
+                      <w:right w:val="none" w:sz="0" w:space="0" w:color="000000"/>
+                    </w:pBdr>
+                    <w:spacing w:after="100" w:before="100" w:line="240"/>
+                    <w:ind w:left="100" w:right="100" w:firstLine="0" w:firstLineChars="0"/>
+                    <w:rPr>
+                      <w:rFonts w:ascii="Helvetica" w:hAnsi="Helvetica" w:eastAsia="Helvetica" w:cs="Helvetica"/>
+                      <w:i w:val="false"/>
+                      <w:b w:val="false"/>
+                      <w:u w:val="none"/>
+                      <w:sz w:val="22"/>
+                      <w:szCs w:val="22"/>
+                      <w:color w:val="000000"/>
+                    </w:rPr>
                   </w:pPr>
-                  <w:r>
+                  <w:r xmlns:w="http://schemas.openxmlformats.org/wordprocessingml/2006/main" xmlns:wp="http://schemas.openxmlformats.org/drawingml/2006/wordprocessingDrawing" xmlns:r="http://schemas.openxmlformats.org/officeDocument/2006/relationships" xmlns:w14="http://schemas.microsoft.com/office/word/2010/wordml">
+                    <w:rPr>
+                      <w:rFonts w:ascii="Helvetica" w:hAnsi="Helvetica" w:eastAsia="Helvetica" w:cs="Helvetica"/>
+                      <w:i w:val="false"/>
+                      <w:b w:val="false"/>
+                      <w:u w:val="none"/>
+                      <w:sz w:val="22"/>
+                      <w:szCs w:val="22"/>
+                      <w:color w:val="000000"/>
+                    </w:rPr>
                     <w:t xml:space="preserve">324.5</w:t>
                   </w:r>
                 </w:p>
               </w:tc>
             </w:tr>
             <w:tr>
+              <w:trPr>
+                <w:trHeight w:val="618" w:hRule="auto"/>
+              </w:trPr>
+              body4
               <w:tc>
-                <w:tcPr/>
+                <w:tcPr>
+                  <w:tcBorders>
+                    <w:bottom w:val="none" w:sz="0" w:space="0" w:color="000000"/>
+                    <w:top w:val="none" w:sz="0" w:space="0" w:color="000000"/>
+                    <w:left w:val="none" w:sz="0" w:space="0" w:color="000000"/>
+                    <w:right w:val="none" w:sz="0" w:space="0" w:color="000000"/>
+                  </w:tcBorders>
+                  <w:shd w:val="clear" w:color="auto" w:fill="FFFFFF"/>
+                  <w:tcMar>
+                    <w:top w:w="0" w:type="dxa"/>
+                    <w:bottom w:w="0" w:type="dxa"/>
+                    <w:left w:w="0" w:type="dxa"/>
+                    <w:right w:w="0" w:type="dxa"/>
+                  </w:tcMar>
+                  <w:vAlign w:val="center"/>
+                </w:tcPr>
                 <w:p>
                   <w:pPr>
-                    <w:pStyle w:val="Compact"/>
+                    <w:pStyle w:val="Normal"/>
                     <w:jc w:val="left"/>
+                    <w:pBdr>
+                      <w:bottom w:val="none" w:sz="0" w:space="0" w:color="000000"/>
+                      <w:top w:val="none" w:sz="0" w:space="0" w:color="000000"/>
+                      <w:left w:val="none" w:sz="0" w:space="0" w:color="000000"/>
+                      <w:right w:val="none" w:sz="0" w:space="0" w:color="000000"/>
+                    </w:pBdr>
+                    <w:spacing w:after="100" w:before="100" w:line="240"/>
+                    <w:ind w:left="100" w:right="100" w:firstLine="0" w:firstLineChars="0"/>
+                    <w:rPr>
+                      <w:rFonts w:ascii="Helvetica" w:hAnsi="Helvetica" w:eastAsia="Helvetica" w:cs="Helvetica"/>
+                      <w:i w:val="false"/>
+                      <w:b w:val="false"/>
+                      <w:u w:val="none"/>
+                      <w:sz w:val="22"/>
+                      <w:szCs w:val="22"/>
+                      <w:color w:val="000000"/>
+                    </w:rPr>
                   </w:pPr>
-                  <w:r>
-                    <w:t xml:space="preserve">75%</w:t>
-                  </w:r>
-                </w:p>
-              </w:tc>
-              <w:tc>
-                <w:tcPr/>
-                <w:p>
-                  <w:pPr>
-                    <w:pStyle w:val="Compact"/>
-                    <w:jc w:val="left"/>
-                  </w:pPr>
-                  <w:r>
+                  <w:r xmlns:w="http://schemas.openxmlformats.org/wordprocessingml/2006/main" xmlns:wp="http://schemas.openxmlformats.org/drawingml/2006/wordprocessingDrawing" xmlns:r="http://schemas.openxmlformats.org/officeDocument/2006/relationships" xmlns:w14="http://schemas.microsoft.com/office/word/2010/wordml">
+                    <w:rPr>
+                      <w:rFonts w:ascii="Helvetica" w:hAnsi="Helvetica" w:eastAsia="Helvetica" w:cs="Helvetica"/>
+                      <w:i w:val="false"/>
+                      <w:b w:val="false"/>
+                      <w:u w:val="none"/>
+                      <w:sz w:val="22"/>
+                      <w:szCs w:val="22"/>
+                      <w:color w:val="000000"/>
+                    </w:rPr>
                     <w:t xml:space="preserve">75th (Q3)</w:t>
                   </w:r>
                 </w:p>
               </w:tc>
               <w:tc>
-                <w:tcPr/>
+                <w:tcPr>
+                  <w:tcBorders>
+                    <w:bottom w:val="none" w:sz="0" w:space="0" w:color="000000"/>
+                    <w:top w:val="none" w:sz="0" w:space="0" w:color="000000"/>
+                    <w:left w:val="none" w:sz="0" w:space="0" w:color="000000"/>
+                    <w:right w:val="none" w:sz="0" w:space="0" w:color="000000"/>
+                  </w:tcBorders>
+                  <w:shd w:val="clear" w:color="auto" w:fill="FFFFFF"/>
+                  <w:tcMar>
+                    <w:top w:w="0" w:type="dxa"/>
+                    <w:bottom w:w="0" w:type="dxa"/>
+                    <w:left w:w="0" w:type="dxa"/>
+                    <w:right w:w="0" w:type="dxa"/>
+                  </w:tcMar>
+                  <w:vAlign w:val="center"/>
+                </w:tcPr>
                 <w:p>
                   <w:pPr>
-                    <w:pStyle w:val="Compact"/>
+                    <w:pStyle w:val="Normal"/>
                     <w:jc w:val="right"/>
+                    <w:pBdr>
+                      <w:bottom w:val="none" w:sz="0" w:space="0" w:color="000000"/>
+                      <w:top w:val="none" w:sz="0" w:space="0" w:color="000000"/>
+                      <w:left w:val="none" w:sz="0" w:space="0" w:color="000000"/>
+                      <w:right w:val="none" w:sz="0" w:space="0" w:color="000000"/>
+                    </w:pBdr>
+                    <w:spacing w:after="100" w:before="100" w:line="240"/>
+                    <w:ind w:left="100" w:right="100" w:firstLine="0" w:firstLineChars="0"/>
+                    <w:rPr>
+                      <w:rFonts w:ascii="Helvetica" w:hAnsi="Helvetica" w:eastAsia="Helvetica" w:cs="Helvetica"/>
+                      <w:i w:val="false"/>
+                      <w:b w:val="false"/>
+                      <w:u w:val="none"/>
+                      <w:sz w:val="22"/>
+                      <w:szCs w:val="22"/>
+                      <w:color w:val="000000"/>
+                    </w:rPr>
                   </w:pPr>
-                  <w:r>
+                  <w:r xmlns:w="http://schemas.openxmlformats.org/wordprocessingml/2006/main" xmlns:wp="http://schemas.openxmlformats.org/drawingml/2006/wordprocessingDrawing" xmlns:r="http://schemas.openxmlformats.org/officeDocument/2006/relationships" xmlns:w14="http://schemas.microsoft.com/office/word/2010/wordml">
+                    <w:rPr>
+                      <w:rFonts w:ascii="Helvetica" w:hAnsi="Helvetica" w:eastAsia="Helvetica" w:cs="Helvetica"/>
+                      <w:i w:val="false"/>
+                      <w:b w:val="false"/>
+                      <w:u w:val="none"/>
+                      <w:sz w:val="22"/>
+                      <w:szCs w:val="22"/>
+                      <w:color w:val="000000"/>
+                    </w:rPr>
                     <w:t xml:space="preserve">377.0</w:t>
                   </w:r>
                 </w:p>
               </w:tc>
             </w:tr>
             <w:tr>
+              <w:trPr>
+                <w:trHeight w:val="573" w:hRule="auto"/>
+              </w:trPr>
+              body5
               <w:tc>
-                <w:tcPr/>
+                <w:tcPr>
+                  <w:tcBorders>
+                    <w:bottom w:val="single" w:sz="12" w:space="0" w:color="666666"/>
+                    <w:top w:val="none" w:sz="0" w:space="0" w:color="000000"/>
+                    <w:left w:val="none" w:sz="0" w:space="0" w:color="000000"/>
+                    <w:right w:val="none" w:sz="0" w:space="0" w:color="000000"/>
+                  </w:tcBorders>
+                  <w:shd w:val="clear" w:color="auto" w:fill="FFFFFF"/>
+                  <w:tcMar>
+                    <w:top w:w="0" w:type="dxa"/>
+                    <w:bottom w:w="0" w:type="dxa"/>
+                    <w:left w:w="0" w:type="dxa"/>
+                    <w:right w:w="0" w:type="dxa"/>
+                  </w:tcMar>
+                  <w:vAlign w:val="center"/>
+                </w:tcPr>
                 <w:p>
                   <w:pPr>
-                    <w:pStyle w:val="Compact"/>
+                    <w:pStyle w:val="Normal"/>
                     <w:jc w:val="left"/>
+                    <w:pBdr>
+                      <w:bottom w:val="none" w:sz="0" w:space="0" w:color="000000"/>
+                      <w:top w:val="none" w:sz="0" w:space="0" w:color="000000"/>
+                      <w:left w:val="none" w:sz="0" w:space="0" w:color="000000"/>
+                      <w:right w:val="none" w:sz="0" w:space="0" w:color="000000"/>
+                    </w:pBdr>
+                    <w:spacing w:after="100" w:before="100" w:line="240"/>
+                    <w:ind w:left="100" w:right="100" w:firstLine="0" w:firstLineChars="0"/>
+                    <w:rPr>
+                      <w:rFonts w:ascii="Helvetica" w:hAnsi="Helvetica" w:eastAsia="Helvetica" w:cs="Helvetica"/>
+                      <w:i w:val="false"/>
+                      <w:b w:val="false"/>
+                      <w:u w:val="none"/>
+                      <w:sz w:val="22"/>
+                      <w:szCs w:val="22"/>
+                      <w:color w:val="000000"/>
+                    </w:rPr>
                   </w:pPr>
-                  <w:r>
-                    <w:t xml:space="preserve">90%</w:t>
-                  </w:r>
-                </w:p>
-              </w:tc>
-              <w:tc>
-                <w:tcPr/>
-                <w:p>
-                  <w:pPr>
-                    <w:pStyle w:val="Compact"/>
-                    <w:jc w:val="left"/>
-                  </w:pPr>
-                  <w:r>
+                  <w:r xmlns:w="http://schemas.openxmlformats.org/wordprocessingml/2006/main" xmlns:wp="http://schemas.openxmlformats.org/drawingml/2006/wordprocessingDrawing" xmlns:r="http://schemas.openxmlformats.org/officeDocument/2006/relationships" xmlns:w14="http://schemas.microsoft.com/office/word/2010/wordml">
+                    <w:rPr>
+                      <w:rFonts w:ascii="Helvetica" w:hAnsi="Helvetica" w:eastAsia="Helvetica" w:cs="Helvetica"/>
+                      <w:i w:val="false"/>
+                      <w:b w:val="false"/>
+                      <w:u w:val="none"/>
+                      <w:sz w:val="22"/>
+                      <w:szCs w:val="22"/>
+                      <w:color w:val="000000"/>
+                    </w:rPr>
                     <w:t xml:space="preserve">90th</w:t>
                   </w:r>
                 </w:p>
               </w:tc>
               <w:tc>
-                <w:tcPr/>
+                <w:tcPr>
+                  <w:tcBorders>
+                    <w:bottom w:val="single" w:sz="12" w:space="0" w:color="666666"/>
+                    <w:top w:val="none" w:sz="0" w:space="0" w:color="000000"/>
+                    <w:left w:val="none" w:sz="0" w:space="0" w:color="000000"/>
+                    <w:right w:val="none" w:sz="0" w:space="0" w:color="000000"/>
+                  </w:tcBorders>
+                  <w:shd w:val="clear" w:color="auto" w:fill="FFFFFF"/>
+                  <w:tcMar>
+                    <w:top w:w="0" w:type="dxa"/>
+                    <w:bottom w:w="0" w:type="dxa"/>
+                    <w:left w:w="0" w:type="dxa"/>
+                    <w:right w:w="0" w:type="dxa"/>
+                  </w:tcMar>
+                  <w:vAlign w:val="center"/>
+                </w:tcPr>
                 <w:p>
                   <w:pPr>
-                    <w:pStyle w:val="Compact"/>
+                    <w:pStyle w:val="Normal"/>
                     <w:jc w:val="right"/>
+                    <w:pBdr>
+                      <w:bottom w:val="none" w:sz="0" w:space="0" w:color="000000"/>
+                      <w:top w:val="none" w:sz="0" w:space="0" w:color="000000"/>
+                      <w:left w:val="none" w:sz="0" w:space="0" w:color="000000"/>
+                      <w:right w:val="none" w:sz="0" w:space="0" w:color="000000"/>
+                    </w:pBdr>
+                    <w:spacing w:after="100" w:before="100" w:line="240"/>
+                    <w:ind w:left="100" w:right="100" w:firstLine="0" w:firstLineChars="0"/>
+                    <w:rPr>
+                      <w:rFonts w:ascii="Helvetica" w:hAnsi="Helvetica" w:eastAsia="Helvetica" w:cs="Helvetica"/>
+                      <w:i w:val="false"/>
+                      <w:b w:val="false"/>
+                      <w:u w:val="none"/>
+                      <w:sz w:val="22"/>
+                      <w:szCs w:val="22"/>
+                      <w:color w:val="000000"/>
+                    </w:rPr>
                   </w:pPr>
-                  <w:r>
+                  <w:r xmlns:w="http://schemas.openxmlformats.org/wordprocessingml/2006/main" xmlns:wp="http://schemas.openxmlformats.org/drawingml/2006/wordprocessingDrawing" xmlns:r="http://schemas.openxmlformats.org/officeDocument/2006/relationships" xmlns:w14="http://schemas.microsoft.com/office/word/2010/wordml">
+                    <w:rPr>
+                      <w:rFonts w:ascii="Helvetica" w:hAnsi="Helvetica" w:eastAsia="Helvetica" w:cs="Helvetica"/>
+                      <w:i w:val="false"/>
+                      <w:b w:val="false"/>
+                      <w:u w:val="none"/>
+                      <w:sz w:val="22"/>
+                      <w:szCs w:val="22"/>
+                      <w:color w:val="000000"/>
+                    </w:rPr>
                     <w:t xml:space="preserve">408.6</w:t>
                   </w:r>
                 </w:p>
@@ -5443,233 +6312,678 @@
               <w:rPr>
                 <w:rStyle w:val="FunctionTok"/>
               </w:rPr>
-              <w:t xml:space="preserve">kable</w:t>
-            </w:r>
-            <w:r>
-              <w:rPr>
-                <w:rStyle w:val="NormalTok"/>
-              </w:rPr>
-              <w:t xml:space="preserve">(</w:t>
-            </w:r>
-            <w:r>
-              <w:rPr>
-                <w:rStyle w:val="AttributeTok"/>
-              </w:rPr>
-              <w:t xml:space="preserve">caption =</w:t>
-            </w:r>
-            <w:r>
-              <w:rPr>
-                <w:rStyle w:val="NormalTok"/>
-              </w:rPr>
-              <w:t xml:space="preserve"> </w:t>
-            </w:r>
-            <w:r>
-              <w:rPr>
-                <w:rStyle w:val="StringTok"/>
-              </w:rPr>
-              <w:t xml:space="preserve">"Coefficient of variation by lake"</w:t>
-            </w:r>
-            <w:r>
-              <w:rPr>
-                <w:rStyle w:val="NormalTok"/>
-              </w:rPr>
-              <w:t xml:space="preserve">, </w:t>
-            </w:r>
-            <w:r>
-              <w:rPr>
-                <w:rStyle w:val="AttributeTok"/>
-              </w:rPr>
-              <w:t xml:space="preserve">digits =</w:t>
-            </w:r>
-            <w:r>
-              <w:rPr>
-                <w:rStyle w:val="NormalTok"/>
-              </w:rPr>
-              <w:t xml:space="preserve"> </w:t>
-            </w:r>
-            <w:r>
-              <w:rPr>
-                <w:rStyle w:val="DecValTok"/>
-              </w:rPr>
-              <w:t xml:space="preserve">1</w:t>
-            </w:r>
-            <w:r>
-              <w:rPr>
-                <w:rStyle w:val="NormalTok"/>
-              </w:rPr>
-              <w:t xml:space="preserve">)</w:t>
+              <w:t xml:space="preserve">flextable</w:t>
+            </w:r>
+            <w:r>
+              <w:rPr>
+                <w:rStyle w:val="NormalTok"/>
+              </w:rPr>
+              <w:t xml:space="preserve">()</w:t>
             </w:r>
           </w:p>
-          <w:p>
-            <w:pPr>
-              <w:pStyle w:val="TableCaption"/>
-            </w:pPr>
-            <w:r>
-              <w:t xml:space="preserve">Coefficient of variation by lake</w:t>
-            </w:r>
-          </w:p>
-          <w:tbl>
+          <w:tbl xmlns:w="http://schemas.openxmlformats.org/wordprocessingml/2006/main" xmlns:r="http://schemas.openxmlformats.org/officeDocument/2006/relationships" xmlns:w14="http://schemas.microsoft.com/office/word/2010/wordml" xmlns:wp="http://schemas.openxmlformats.org/drawingml/2006/wordprocessingDrawing" xmlns:a="http://schemas.openxmlformats.org/drawingml/2006/main" xmlns:pic="http://schemas.openxmlformats.org/drawingml/2006/picture">
             <w:tblPr>
-              <w:tblStyle w:val="Table"/>
-              <w:tblW w:type="auto" w:w="0"/>
-              <w:tblLook w:firstRow="1" w:lastRow="0" w:firstColumn="0" w:lastColumn="0" w:noHBand="0" w:noVBand="0" w:val="0020"/>
-              <w:tblCaption w:val="Coefficient of variation by lake"/>
+              <w:tblLayout w:type="fixed"/>
+              <w:jc w:val="center"/>
+              <w:tblLook w:firstRow="1" w:lastRow="0" w:firstColumn="0" w:lastColumn="0" w:noHBand="0" w:noVBand="1"/>
             </w:tblPr>
             <w:tblGrid>
-              <w:gridCol w:w="1980"/>
-              <w:gridCol w:w="1980"/>
-              <w:gridCol w:w="1980"/>
-              <w:gridCol w:w="1980"/>
+              <w:gridCol w:w="1080"/>
+              <w:gridCol w:w="1080"/>
+              <w:gridCol w:w="1080"/>
+              <w:gridCol w:w="1080"/>
             </w:tblGrid>
             <w:tr>
               <w:trPr>
-                <w:tblHeader w:val="on"/>
+                <w:trHeight w:val="360" w:hRule="auto"/>
+                <w:tblHeader/>
               </w:trPr>
+              header1
               <w:tc>
-                <w:tcPr/>
+                <w:tcPr>
+                  <w:tcBorders>
+                    <w:bottom w:val="single" w:sz="12" w:space="0" w:color="666666"/>
+                    <w:top w:val="single" w:sz="12" w:space="0" w:color="666666"/>
+                    <w:left w:val="none" w:sz="0" w:space="0" w:color="000000"/>
+                    <w:right w:val="none" w:sz="0" w:space="0" w:color="000000"/>
+                  </w:tcBorders>
+                  <w:shd w:val="clear" w:color="auto" w:fill="FFFFFF"/>
+                  <w:tcMar>
+                    <w:top w:w="0" w:type="dxa"/>
+                    <w:bottom w:w="0" w:type="dxa"/>
+                    <w:left w:w="0" w:type="dxa"/>
+                    <w:right w:w="0" w:type="dxa"/>
+                  </w:tcMar>
+                  <w:vAlign w:val="center"/>
+                </w:tcPr>
                 <w:p>
                   <w:pPr>
-                    <w:pStyle w:val="Compact"/>
+                    <w:pStyle w:val="Normal"/>
                     <w:jc w:val="left"/>
+                    <w:pBdr>
+                      <w:bottom w:val="none" w:sz="0" w:space="0" w:color="000000"/>
+                      <w:top w:val="none" w:sz="0" w:space="0" w:color="000000"/>
+                      <w:left w:val="none" w:sz="0" w:space="0" w:color="000000"/>
+                      <w:right w:val="none" w:sz="0" w:space="0" w:color="000000"/>
+                    </w:pBdr>
+                    <w:spacing w:after="100" w:before="100" w:line="240"/>
+                    <w:ind w:left="100" w:right="100" w:firstLine="0" w:firstLineChars="0"/>
+                    <w:rPr>
+                      <w:rFonts w:ascii="Helvetica" w:hAnsi="Helvetica" w:eastAsia="Helvetica" w:cs="Helvetica"/>
+                      <w:i w:val="false"/>
+                      <w:b w:val="false"/>
+                      <w:u w:val="none"/>
+                      <w:sz w:val="22"/>
+                      <w:szCs w:val="22"/>
+                      <w:color w:val="000000"/>
+                    </w:rPr>
                   </w:pPr>
-                  <w:r>
+                  <w:r xmlns:w="http://schemas.openxmlformats.org/wordprocessingml/2006/main" xmlns:wp="http://schemas.openxmlformats.org/drawingml/2006/wordprocessingDrawing" xmlns:r="http://schemas.openxmlformats.org/officeDocument/2006/relationships" xmlns:w14="http://schemas.microsoft.com/office/word/2010/wordml">
+                    <w:rPr>
+                      <w:rFonts w:ascii="Helvetica" w:hAnsi="Helvetica" w:eastAsia="Helvetica" w:cs="Helvetica"/>
+                      <w:i w:val="false"/>
+                      <w:b w:val="false"/>
+                      <w:u w:val="none"/>
+                      <w:sz w:val="22"/>
+                      <w:szCs w:val="22"/>
+                      <w:color w:val="000000"/>
+                    </w:rPr>
                     <w:t xml:space="preserve">lake</w:t>
                   </w:r>
                 </w:p>
               </w:tc>
               <w:tc>
-                <w:tcPr/>
+                <w:tcPr>
+                  <w:tcBorders>
+                    <w:bottom w:val="single" w:sz="12" w:space="0" w:color="666666"/>
+                    <w:top w:val="single" w:sz="12" w:space="0" w:color="666666"/>
+                    <w:left w:val="none" w:sz="0" w:space="0" w:color="000000"/>
+                    <w:right w:val="none" w:sz="0" w:space="0" w:color="000000"/>
+                  </w:tcBorders>
+                  <w:shd w:val="clear" w:color="auto" w:fill="FFFFFF"/>
+                  <w:tcMar>
+                    <w:top w:w="0" w:type="dxa"/>
+                    <w:bottom w:w="0" w:type="dxa"/>
+                    <w:left w:w="0" w:type="dxa"/>
+                    <w:right w:w="0" w:type="dxa"/>
+                  </w:tcMar>
+                  <w:vAlign w:val="center"/>
+                </w:tcPr>
                 <w:p>
                   <w:pPr>
-                    <w:pStyle w:val="Compact"/>
+                    <w:pStyle w:val="Normal"/>
                     <w:jc w:val="right"/>
+                    <w:pBdr>
+                      <w:bottom w:val="none" w:sz="0" w:space="0" w:color="000000"/>
+                      <w:top w:val="none" w:sz="0" w:space="0" w:color="000000"/>
+                      <w:left w:val="none" w:sz="0" w:space="0" w:color="000000"/>
+                      <w:right w:val="none" w:sz="0" w:space="0" w:color="000000"/>
+                    </w:pBdr>
+                    <w:spacing w:after="100" w:before="100" w:line="240"/>
+                    <w:ind w:left="100" w:right="100" w:firstLine="0" w:firstLineChars="0"/>
+                    <w:rPr>
+                      <w:rFonts w:ascii="Helvetica" w:hAnsi="Helvetica" w:eastAsia="Helvetica" w:cs="Helvetica"/>
+                      <w:i w:val="false"/>
+                      <w:b w:val="false"/>
+                      <w:u w:val="none"/>
+                      <w:sz w:val="22"/>
+                      <w:szCs w:val="22"/>
+                      <w:color w:val="000000"/>
+                    </w:rPr>
                   </w:pPr>
-                  <w:r>
+                  <w:r xmlns:w="http://schemas.openxmlformats.org/wordprocessingml/2006/main" xmlns:wp="http://schemas.openxmlformats.org/drawingml/2006/wordprocessingDrawing" xmlns:r="http://schemas.openxmlformats.org/officeDocument/2006/relationships" xmlns:w14="http://schemas.microsoft.com/office/word/2010/wordml">
+                    <w:rPr>
+                      <w:rFonts w:ascii="Helvetica" w:hAnsi="Helvetica" w:eastAsia="Helvetica" w:cs="Helvetica"/>
+                      <w:i w:val="false"/>
+                      <w:b w:val="false"/>
+                      <w:u w:val="none"/>
+                      <w:sz w:val="22"/>
+                      <w:szCs w:val="22"/>
+                      <w:color w:val="000000"/>
+                    </w:rPr>
                     <w:t xml:space="preserve">mean_length</w:t>
                   </w:r>
                 </w:p>
               </w:tc>
               <w:tc>
-                <w:tcPr/>
+                <w:tcPr>
+                  <w:tcBorders>
+                    <w:bottom w:val="single" w:sz="12" w:space="0" w:color="666666"/>
+                    <w:top w:val="single" w:sz="12" w:space="0" w:color="666666"/>
+                    <w:left w:val="none" w:sz="0" w:space="0" w:color="000000"/>
+                    <w:right w:val="none" w:sz="0" w:space="0" w:color="000000"/>
+                  </w:tcBorders>
+                  <w:shd w:val="clear" w:color="auto" w:fill="FFFFFF"/>
+                  <w:tcMar>
+                    <w:top w:w="0" w:type="dxa"/>
+                    <w:bottom w:w="0" w:type="dxa"/>
+                    <w:left w:w="0" w:type="dxa"/>
+                    <w:right w:w="0" w:type="dxa"/>
+                  </w:tcMar>
+                  <w:vAlign w:val="center"/>
+                </w:tcPr>
                 <w:p>
                   <w:pPr>
-                    <w:pStyle w:val="Compact"/>
+                    <w:pStyle w:val="Normal"/>
                     <w:jc w:val="right"/>
+                    <w:pBdr>
+                      <w:bottom w:val="none" w:sz="0" w:space="0" w:color="000000"/>
+                      <w:top w:val="none" w:sz="0" w:space="0" w:color="000000"/>
+                      <w:left w:val="none" w:sz="0" w:space="0" w:color="000000"/>
+                      <w:right w:val="none" w:sz="0" w:space="0" w:color="000000"/>
+                    </w:pBdr>
+                    <w:spacing w:after="100" w:before="100" w:line="240"/>
+                    <w:ind w:left="100" w:right="100" w:firstLine="0" w:firstLineChars="0"/>
+                    <w:rPr>
+                      <w:rFonts w:ascii="Helvetica" w:hAnsi="Helvetica" w:eastAsia="Helvetica" w:cs="Helvetica"/>
+                      <w:i w:val="false"/>
+                      <w:b w:val="false"/>
+                      <w:u w:val="none"/>
+                      <w:sz w:val="22"/>
+                      <w:szCs w:val="22"/>
+                      <w:color w:val="000000"/>
+                    </w:rPr>
                   </w:pPr>
-                  <w:r>
+                  <w:r xmlns:w="http://schemas.openxmlformats.org/wordprocessingml/2006/main" xmlns:wp="http://schemas.openxmlformats.org/drawingml/2006/wordprocessingDrawing" xmlns:r="http://schemas.openxmlformats.org/officeDocument/2006/relationships" xmlns:w14="http://schemas.microsoft.com/office/word/2010/wordml">
+                    <w:rPr>
+                      <w:rFonts w:ascii="Helvetica" w:hAnsi="Helvetica" w:eastAsia="Helvetica" w:cs="Helvetica"/>
+                      <w:i w:val="false"/>
+                      <w:b w:val="false"/>
+                      <w:u w:val="none"/>
+                      <w:sz w:val="22"/>
+                      <w:szCs w:val="22"/>
+                      <w:color w:val="000000"/>
+                    </w:rPr>
                     <w:t xml:space="preserve">sd_length</w:t>
                   </w:r>
                 </w:p>
               </w:tc>
               <w:tc>
-                <w:tcPr/>
+                <w:tcPr>
+                  <w:tcBorders>
+                    <w:bottom w:val="single" w:sz="12" w:space="0" w:color="666666"/>
+                    <w:top w:val="single" w:sz="12" w:space="0" w:color="666666"/>
+                    <w:left w:val="none" w:sz="0" w:space="0" w:color="000000"/>
+                    <w:right w:val="none" w:sz="0" w:space="0" w:color="000000"/>
+                  </w:tcBorders>
+                  <w:shd w:val="clear" w:color="auto" w:fill="FFFFFF"/>
+                  <w:tcMar>
+                    <w:top w:w="0" w:type="dxa"/>
+                    <w:bottom w:w="0" w:type="dxa"/>
+                    <w:left w:w="0" w:type="dxa"/>
+                    <w:right w:w="0" w:type="dxa"/>
+                  </w:tcMar>
+                  <w:vAlign w:val="center"/>
+                </w:tcPr>
                 <w:p>
                   <w:pPr>
-                    <w:pStyle w:val="Compact"/>
+                    <w:pStyle w:val="Normal"/>
                     <w:jc w:val="right"/>
+                    <w:pBdr>
+                      <w:bottom w:val="none" w:sz="0" w:space="0" w:color="000000"/>
+                      <w:top w:val="none" w:sz="0" w:space="0" w:color="000000"/>
+                      <w:left w:val="none" w:sz="0" w:space="0" w:color="000000"/>
+                      <w:right w:val="none" w:sz="0" w:space="0" w:color="000000"/>
+                    </w:pBdr>
+                    <w:spacing w:after="100" w:before="100" w:line="240"/>
+                    <w:ind w:left="100" w:right="100" w:firstLine="0" w:firstLineChars="0"/>
+                    <w:rPr>
+                      <w:rFonts w:ascii="Helvetica" w:hAnsi="Helvetica" w:eastAsia="Helvetica" w:cs="Helvetica"/>
+                      <w:i w:val="false"/>
+                      <w:b w:val="false"/>
+                      <w:u w:val="none"/>
+                      <w:sz w:val="22"/>
+                      <w:szCs w:val="22"/>
+                      <w:color w:val="000000"/>
+                    </w:rPr>
                   </w:pPr>
-                  <w:r>
+                  <w:r xmlns:w="http://schemas.openxmlformats.org/wordprocessingml/2006/main" xmlns:wp="http://schemas.openxmlformats.org/drawingml/2006/wordprocessingDrawing" xmlns:r="http://schemas.openxmlformats.org/officeDocument/2006/relationships" xmlns:w14="http://schemas.microsoft.com/office/word/2010/wordml">
+                    <w:rPr>
+                      <w:rFonts w:ascii="Helvetica" w:hAnsi="Helvetica" w:eastAsia="Helvetica" w:cs="Helvetica"/>
+                      <w:i w:val="false"/>
+                      <w:b w:val="false"/>
+                      <w:u w:val="none"/>
+                      <w:sz w:val="22"/>
+                      <w:szCs w:val="22"/>
+                      <w:color w:val="000000"/>
+                    </w:rPr>
                     <w:t xml:space="preserve">cv_length</w:t>
                   </w:r>
                 </w:p>
               </w:tc>
             </w:tr>
             <w:tr>
+              <w:trPr>
+                <w:trHeight w:val="360" w:hRule="auto"/>
+              </w:trPr>
+              body1
               <w:tc>
-                <w:tcPr/>
+                <w:tcPr>
+                  <w:tcBorders>
+                    <w:bottom w:val="none" w:sz="0" w:space="0" w:color="000000"/>
+                    <w:top w:val="single" w:sz="12" w:space="0" w:color="666666"/>
+                    <w:left w:val="none" w:sz="0" w:space="0" w:color="000000"/>
+                    <w:right w:val="none" w:sz="0" w:space="0" w:color="000000"/>
+                  </w:tcBorders>
+                  <w:shd w:val="clear" w:color="auto" w:fill="FFFFFF"/>
+                  <w:tcMar>
+                    <w:top w:w="0" w:type="dxa"/>
+                    <w:bottom w:w="0" w:type="dxa"/>
+                    <w:left w:w="0" w:type="dxa"/>
+                    <w:right w:w="0" w:type="dxa"/>
+                  </w:tcMar>
+                  <w:vAlign w:val="center"/>
+                </w:tcPr>
                 <w:p>
                   <w:pPr>
-                    <w:pStyle w:val="Compact"/>
+                    <w:pStyle w:val="Normal"/>
                     <w:jc w:val="left"/>
+                    <w:pBdr>
+                      <w:bottom w:val="none" w:sz="0" w:space="0" w:color="000000"/>
+                      <w:top w:val="none" w:sz="0" w:space="0" w:color="000000"/>
+                      <w:left w:val="none" w:sz="0" w:space="0" w:color="000000"/>
+                      <w:right w:val="none" w:sz="0" w:space="0" w:color="000000"/>
+                    </w:pBdr>
+                    <w:spacing w:after="100" w:before="100" w:line="240"/>
+                    <w:ind w:left="100" w:right="100" w:firstLine="0" w:firstLineChars="0"/>
+                    <w:rPr>
+                      <w:rFonts w:ascii="Helvetica" w:hAnsi="Helvetica" w:eastAsia="Helvetica" w:cs="Helvetica"/>
+                      <w:i w:val="false"/>
+                      <w:b w:val="false"/>
+                      <w:u w:val="none"/>
+                      <w:sz w:val="22"/>
+                      <w:szCs w:val="22"/>
+                      <w:color w:val="000000"/>
+                    </w:rPr>
                   </w:pPr>
-                  <w:r>
+                  <w:r xmlns:w="http://schemas.openxmlformats.org/wordprocessingml/2006/main" xmlns:wp="http://schemas.openxmlformats.org/drawingml/2006/wordprocessingDrawing" xmlns:r="http://schemas.openxmlformats.org/officeDocument/2006/relationships" xmlns:w14="http://schemas.microsoft.com/office/word/2010/wordml">
+                    <w:rPr>
+                      <w:rFonts w:ascii="Helvetica" w:hAnsi="Helvetica" w:eastAsia="Helvetica" w:cs="Helvetica"/>
+                      <w:i w:val="false"/>
+                      <w:b w:val="false"/>
+                      <w:u w:val="none"/>
+                      <w:sz w:val="22"/>
+                      <w:szCs w:val="22"/>
+                      <w:color w:val="000000"/>
+                    </w:rPr>
                     <w:t xml:space="preserve">I3</w:t>
                   </w:r>
                 </w:p>
               </w:tc>
               <w:tc>
-                <w:tcPr/>
+                <w:tcPr>
+                  <w:tcBorders>
+                    <w:bottom w:val="none" w:sz="0" w:space="0" w:color="000000"/>
+                    <w:top w:val="single" w:sz="12" w:space="0" w:color="666666"/>
+                    <w:left w:val="none" w:sz="0" w:space="0" w:color="000000"/>
+                    <w:right w:val="none" w:sz="0" w:space="0" w:color="000000"/>
+                  </w:tcBorders>
+                  <w:shd w:val="clear" w:color="auto" w:fill="FFFFFF"/>
+                  <w:tcMar>
+                    <w:top w:w="0" w:type="dxa"/>
+                    <w:bottom w:w="0" w:type="dxa"/>
+                    <w:left w:w="0" w:type="dxa"/>
+                    <w:right w:w="0" w:type="dxa"/>
+                  </w:tcMar>
+                  <w:vAlign w:val="center"/>
+                </w:tcPr>
                 <w:p>
                   <w:pPr>
-                    <w:pStyle w:val="Compact"/>
+                    <w:pStyle w:val="Normal"/>
                     <w:jc w:val="right"/>
+                    <w:pBdr>
+                      <w:bottom w:val="none" w:sz="0" w:space="0" w:color="000000"/>
+                      <w:top w:val="none" w:sz="0" w:space="0" w:color="000000"/>
+                      <w:left w:val="none" w:sz="0" w:space="0" w:color="000000"/>
+                      <w:right w:val="none" w:sz="0" w:space="0" w:color="000000"/>
+                    </w:pBdr>
+                    <w:spacing w:after="100" w:before="100" w:line="240"/>
+                    <w:ind w:left="100" w:right="100" w:firstLine="0" w:firstLineChars="0"/>
+                    <w:rPr>
+                      <w:rFonts w:ascii="Helvetica" w:hAnsi="Helvetica" w:eastAsia="Helvetica" w:cs="Helvetica"/>
+                      <w:i w:val="false"/>
+                      <w:b w:val="false"/>
+                      <w:u w:val="none"/>
+                      <w:sz w:val="22"/>
+                      <w:szCs w:val="22"/>
+                      <w:color w:val="000000"/>
+                    </w:rPr>
                   </w:pPr>
-                  <w:r>
-                    <w:t xml:space="preserve">265.6</w:t>
+                  <w:r xmlns:w="http://schemas.openxmlformats.org/wordprocessingml/2006/main" xmlns:wp="http://schemas.openxmlformats.org/drawingml/2006/wordprocessingDrawing" xmlns:r="http://schemas.openxmlformats.org/officeDocument/2006/relationships" xmlns:w14="http://schemas.microsoft.com/office/word/2010/wordml">
+                    <w:rPr>
+                      <w:rFonts w:ascii="Helvetica" w:hAnsi="Helvetica" w:eastAsia="Helvetica" w:cs="Helvetica"/>
+                      <w:i w:val="false"/>
+                      <w:b w:val="false"/>
+                      <w:u w:val="none"/>
+                      <w:sz w:val="22"/>
+                      <w:szCs w:val="22"/>
+                      <w:color w:val="000000"/>
+                    </w:rPr>
+                    <w:t xml:space="preserve">265.6061</w:t>
                   </w:r>
                 </w:p>
               </w:tc>
               <w:tc>
-                <w:tcPr/>
+                <w:tcPr>
+                  <w:tcBorders>
+                    <w:bottom w:val="none" w:sz="0" w:space="0" w:color="000000"/>
+                    <w:top w:val="single" w:sz="12" w:space="0" w:color="666666"/>
+                    <w:left w:val="none" w:sz="0" w:space="0" w:color="000000"/>
+                    <w:right w:val="none" w:sz="0" w:space="0" w:color="000000"/>
+                  </w:tcBorders>
+                  <w:shd w:val="clear" w:color="auto" w:fill="FFFFFF"/>
+                  <w:tcMar>
+                    <w:top w:w="0" w:type="dxa"/>
+                    <w:bottom w:w="0" w:type="dxa"/>
+                    <w:left w:w="0" w:type="dxa"/>
+                    <w:right w:w="0" w:type="dxa"/>
+                  </w:tcMar>
+                  <w:vAlign w:val="center"/>
+                </w:tcPr>
                 <w:p>
                   <w:pPr>
-                    <w:pStyle w:val="Compact"/>
+                    <w:pStyle w:val="Normal"/>
                     <w:jc w:val="right"/>
+                    <w:pBdr>
+                      <w:bottom w:val="none" w:sz="0" w:space="0" w:color="000000"/>
+                      <w:top w:val="none" w:sz="0" w:space="0" w:color="000000"/>
+                      <w:left w:val="none" w:sz="0" w:space="0" w:color="000000"/>
+                      <w:right w:val="none" w:sz="0" w:space="0" w:color="000000"/>
+                    </w:pBdr>
+                    <w:spacing w:after="100" w:before="100" w:line="240"/>
+                    <w:ind w:left="100" w:right="100" w:firstLine="0" w:firstLineChars="0"/>
+                    <w:rPr>
+                      <w:rFonts w:ascii="Helvetica" w:hAnsi="Helvetica" w:eastAsia="Helvetica" w:cs="Helvetica"/>
+                      <w:i w:val="false"/>
+                      <w:b w:val="false"/>
+                      <w:u w:val="none"/>
+                      <w:sz w:val="22"/>
+                      <w:szCs w:val="22"/>
+                      <w:color w:val="000000"/>
+                    </w:rPr>
                   </w:pPr>
-                  <w:r>
-                    <w:t xml:space="preserve">28.3</w:t>
+                  <w:r xmlns:w="http://schemas.openxmlformats.org/wordprocessingml/2006/main" xmlns:wp="http://schemas.openxmlformats.org/drawingml/2006/wordprocessingDrawing" xmlns:r="http://schemas.openxmlformats.org/officeDocument/2006/relationships" xmlns:w14="http://schemas.microsoft.com/office/word/2010/wordml">
+                    <w:rPr>
+                      <w:rFonts w:ascii="Helvetica" w:hAnsi="Helvetica" w:eastAsia="Helvetica" w:cs="Helvetica"/>
+                      <w:i w:val="false"/>
+                      <w:b w:val="false"/>
+                      <w:u w:val="none"/>
+                      <w:sz w:val="22"/>
+                      <w:szCs w:val="22"/>
+                      <w:color w:val="000000"/>
+                    </w:rPr>
+                    <w:t xml:space="preserve">28.30378</w:t>
                   </w:r>
                 </w:p>
               </w:tc>
               <w:tc>
-                <w:tcPr/>
+                <w:tcPr>
+                  <w:tcBorders>
+                    <w:bottom w:val="none" w:sz="0" w:space="0" w:color="000000"/>
+                    <w:top w:val="single" w:sz="12" w:space="0" w:color="666666"/>
+                    <w:left w:val="none" w:sz="0" w:space="0" w:color="000000"/>
+                    <w:right w:val="none" w:sz="0" w:space="0" w:color="000000"/>
+                  </w:tcBorders>
+                  <w:shd w:val="clear" w:color="auto" w:fill="FFFFFF"/>
+                  <w:tcMar>
+                    <w:top w:w="0" w:type="dxa"/>
+                    <w:bottom w:w="0" w:type="dxa"/>
+                    <w:left w:w="0" w:type="dxa"/>
+                    <w:right w:w="0" w:type="dxa"/>
+                  </w:tcMar>
+                  <w:vAlign w:val="center"/>
+                </w:tcPr>
                 <w:p>
                   <w:pPr>
-                    <w:pStyle w:val="Compact"/>
+                    <w:pStyle w:val="Normal"/>
                     <w:jc w:val="right"/>
+                    <w:pBdr>
+                      <w:bottom w:val="none" w:sz="0" w:space="0" w:color="000000"/>
+                      <w:top w:val="none" w:sz="0" w:space="0" w:color="000000"/>
+                      <w:left w:val="none" w:sz="0" w:space="0" w:color="000000"/>
+                      <w:right w:val="none" w:sz="0" w:space="0" w:color="000000"/>
+                    </w:pBdr>
+                    <w:spacing w:after="100" w:before="100" w:line="240"/>
+                    <w:ind w:left="100" w:right="100" w:firstLine="0" w:firstLineChars="0"/>
+                    <w:rPr>
+                      <w:rFonts w:ascii="Helvetica" w:hAnsi="Helvetica" w:eastAsia="Helvetica" w:cs="Helvetica"/>
+                      <w:i w:val="false"/>
+                      <w:b w:val="false"/>
+                      <w:u w:val="none"/>
+                      <w:sz w:val="22"/>
+                      <w:szCs w:val="22"/>
+                      <w:color w:val="000000"/>
+                    </w:rPr>
                   </w:pPr>
-                  <w:r>
-                    <w:t xml:space="preserve">10.7</w:t>
+                  <w:r xmlns:w="http://schemas.openxmlformats.org/wordprocessingml/2006/main" xmlns:wp="http://schemas.openxmlformats.org/drawingml/2006/wordprocessingDrawing" xmlns:r="http://schemas.openxmlformats.org/officeDocument/2006/relationships" xmlns:w14="http://schemas.microsoft.com/office/word/2010/wordml">
+                    <w:rPr>
+                      <w:rFonts w:ascii="Helvetica" w:hAnsi="Helvetica" w:eastAsia="Helvetica" w:cs="Helvetica"/>
+                      <w:i w:val="false"/>
+                      <w:b w:val="false"/>
+                      <w:u w:val="none"/>
+                      <w:sz w:val="22"/>
+                      <w:szCs w:val="22"/>
+                      <w:color w:val="000000"/>
+                    </w:rPr>
+                    <w:t xml:space="preserve">10.65630</w:t>
                   </w:r>
                 </w:p>
               </w:tc>
             </w:tr>
             <w:tr>
+              <w:trPr>
+                <w:trHeight w:val="360" w:hRule="auto"/>
+              </w:trPr>
+              body2
               <w:tc>
-                <w:tcPr/>
+                <w:tcPr>
+                  <w:tcBorders>
+                    <w:bottom w:val="single" w:sz="12" w:space="0" w:color="666666"/>
+                    <w:top w:val="none" w:sz="0" w:space="0" w:color="000000"/>
+                    <w:left w:val="none" w:sz="0" w:space="0" w:color="000000"/>
+                    <w:right w:val="none" w:sz="0" w:space="0" w:color="000000"/>
+                  </w:tcBorders>
+                  <w:shd w:val="clear" w:color="auto" w:fill="FFFFFF"/>
+                  <w:tcMar>
+                    <w:top w:w="0" w:type="dxa"/>
+                    <w:bottom w:w="0" w:type="dxa"/>
+                    <w:left w:w="0" w:type="dxa"/>
+                    <w:right w:w="0" w:type="dxa"/>
+                  </w:tcMar>
+                  <w:vAlign w:val="center"/>
+                </w:tcPr>
                 <w:p>
                   <w:pPr>
-                    <w:pStyle w:val="Compact"/>
+                    <w:pStyle w:val="Normal"/>
                     <w:jc w:val="left"/>
+                    <w:pBdr>
+                      <w:bottom w:val="none" w:sz="0" w:space="0" w:color="000000"/>
+                      <w:top w:val="none" w:sz="0" w:space="0" w:color="000000"/>
+                      <w:left w:val="none" w:sz="0" w:space="0" w:color="000000"/>
+                      <w:right w:val="none" w:sz="0" w:space="0" w:color="000000"/>
+                    </w:pBdr>
+                    <w:spacing w:after="100" w:before="100" w:line="240"/>
+                    <w:ind w:left="100" w:right="100" w:firstLine="0" w:firstLineChars="0"/>
+                    <w:rPr>
+                      <w:rFonts w:ascii="Helvetica" w:hAnsi="Helvetica" w:eastAsia="Helvetica" w:cs="Helvetica"/>
+                      <w:i w:val="false"/>
+                      <w:b w:val="false"/>
+                      <w:u w:val="none"/>
+                      <w:sz w:val="22"/>
+                      <w:szCs w:val="22"/>
+                      <w:color w:val="000000"/>
+                    </w:rPr>
                   </w:pPr>
-                  <w:r>
+                  <w:r xmlns:w="http://schemas.openxmlformats.org/wordprocessingml/2006/main" xmlns:wp="http://schemas.openxmlformats.org/drawingml/2006/wordprocessingDrawing" xmlns:r="http://schemas.openxmlformats.org/officeDocument/2006/relationships" xmlns:w14="http://schemas.microsoft.com/office/word/2010/wordml">
+                    <w:rPr>
+                      <w:rFonts w:ascii="Helvetica" w:hAnsi="Helvetica" w:eastAsia="Helvetica" w:cs="Helvetica"/>
+                      <w:i w:val="false"/>
+                      <w:b w:val="false"/>
+                      <w:u w:val="none"/>
+                      <w:sz w:val="22"/>
+                      <w:szCs w:val="22"/>
+                      <w:color w:val="000000"/>
+                    </w:rPr>
                     <w:t xml:space="preserve">I8</w:t>
                   </w:r>
                 </w:p>
               </w:tc>
               <w:tc>
-                <w:tcPr/>
+                <w:tcPr>
+                  <w:tcBorders>
+                    <w:bottom w:val="single" w:sz="12" w:space="0" w:color="666666"/>
+                    <w:top w:val="none" w:sz="0" w:space="0" w:color="000000"/>
+                    <w:left w:val="none" w:sz="0" w:space="0" w:color="000000"/>
+                    <w:right w:val="none" w:sz="0" w:space="0" w:color="000000"/>
+                  </w:tcBorders>
+                  <w:shd w:val="clear" w:color="auto" w:fill="FFFFFF"/>
+                  <w:tcMar>
+                    <w:top w:w="0" w:type="dxa"/>
+                    <w:bottom w:w="0" w:type="dxa"/>
+                    <w:left w:w="0" w:type="dxa"/>
+                    <w:right w:w="0" w:type="dxa"/>
+                  </w:tcMar>
+                  <w:vAlign w:val="center"/>
+                </w:tcPr>
                 <w:p>
                   <w:pPr>
-                    <w:pStyle w:val="Compact"/>
+                    <w:pStyle w:val="Normal"/>
                     <w:jc w:val="right"/>
+                    <w:pBdr>
+                      <w:bottom w:val="none" w:sz="0" w:space="0" w:color="000000"/>
+                      <w:top w:val="none" w:sz="0" w:space="0" w:color="000000"/>
+                      <w:left w:val="none" w:sz="0" w:space="0" w:color="000000"/>
+                      <w:right w:val="none" w:sz="0" w:space="0" w:color="000000"/>
+                    </w:pBdr>
+                    <w:spacing w:after="100" w:before="100" w:line="240"/>
+                    <w:ind w:left="100" w:right="100" w:firstLine="0" w:firstLineChars="0"/>
+                    <w:rPr>
+                      <w:rFonts w:ascii="Helvetica" w:hAnsi="Helvetica" w:eastAsia="Helvetica" w:cs="Helvetica"/>
+                      <w:i w:val="false"/>
+                      <w:b w:val="false"/>
+                      <w:u w:val="none"/>
+                      <w:sz w:val="22"/>
+                      <w:szCs w:val="22"/>
+                      <w:color w:val="000000"/>
+                    </w:rPr>
                   </w:pPr>
-                  <w:r>
-                    <w:t xml:space="preserve">362.6</w:t>
+                  <w:r xmlns:w="http://schemas.openxmlformats.org/wordprocessingml/2006/main" xmlns:wp="http://schemas.openxmlformats.org/drawingml/2006/wordprocessingDrawing" xmlns:r="http://schemas.openxmlformats.org/officeDocument/2006/relationships" xmlns:w14="http://schemas.microsoft.com/office/word/2010/wordml">
+                    <w:rPr>
+                      <w:rFonts w:ascii="Helvetica" w:hAnsi="Helvetica" w:eastAsia="Helvetica" w:cs="Helvetica"/>
+                      <w:i w:val="false"/>
+                      <w:b w:val="false"/>
+                      <w:u w:val="none"/>
+                      <w:sz w:val="22"/>
+                      <w:szCs w:val="22"/>
+                      <w:color w:val="000000"/>
+                    </w:rPr>
+                    <w:t xml:space="preserve">362.5980</w:t>
                   </w:r>
                 </w:p>
               </w:tc>
               <w:tc>
-                <w:tcPr/>
+                <w:tcPr>
+                  <w:tcBorders>
+                    <w:bottom w:val="single" w:sz="12" w:space="0" w:color="666666"/>
+                    <w:top w:val="none" w:sz="0" w:space="0" w:color="000000"/>
+                    <w:left w:val="none" w:sz="0" w:space="0" w:color="000000"/>
+                    <w:right w:val="none" w:sz="0" w:space="0" w:color="000000"/>
+                  </w:tcBorders>
+                  <w:shd w:val="clear" w:color="auto" w:fill="FFFFFF"/>
+                  <w:tcMar>
+                    <w:top w:w="0" w:type="dxa"/>
+                    <w:bottom w:w="0" w:type="dxa"/>
+                    <w:left w:w="0" w:type="dxa"/>
+                    <w:right w:w="0" w:type="dxa"/>
+                  </w:tcMar>
+                  <w:vAlign w:val="center"/>
+                </w:tcPr>
                 <w:p>
                   <w:pPr>
-                    <w:pStyle w:val="Compact"/>
+                    <w:pStyle w:val="Normal"/>
                     <w:jc w:val="right"/>
+                    <w:pBdr>
+                      <w:bottom w:val="none" w:sz="0" w:space="0" w:color="000000"/>
+                      <w:top w:val="none" w:sz="0" w:space="0" w:color="000000"/>
+                      <w:left w:val="none" w:sz="0" w:space="0" w:color="000000"/>
+                      <w:right w:val="none" w:sz="0" w:space="0" w:color="000000"/>
+                    </w:pBdr>
+                    <w:spacing w:after="100" w:before="100" w:line="240"/>
+                    <w:ind w:left="100" w:right="100" w:firstLine="0" w:firstLineChars="0"/>
+                    <w:rPr>
+                      <w:rFonts w:ascii="Helvetica" w:hAnsi="Helvetica" w:eastAsia="Helvetica" w:cs="Helvetica"/>
+                      <w:i w:val="false"/>
+                      <w:b w:val="false"/>
+                      <w:u w:val="none"/>
+                      <w:sz w:val="22"/>
+                      <w:szCs w:val="22"/>
+                      <w:color w:val="000000"/>
+                    </w:rPr>
                   </w:pPr>
-                  <w:r>
-                    <w:t xml:space="preserve">52.3</w:t>
+                  <w:r xmlns:w="http://schemas.openxmlformats.org/wordprocessingml/2006/main" xmlns:wp="http://schemas.openxmlformats.org/drawingml/2006/wordprocessingDrawing" xmlns:r="http://schemas.openxmlformats.org/officeDocument/2006/relationships" xmlns:w14="http://schemas.microsoft.com/office/word/2010/wordml">
+                    <w:rPr>
+                      <w:rFonts w:ascii="Helvetica" w:hAnsi="Helvetica" w:eastAsia="Helvetica" w:cs="Helvetica"/>
+                      <w:i w:val="false"/>
+                      <w:b w:val="false"/>
+                      <w:u w:val="none"/>
+                      <w:sz w:val="22"/>
+                      <w:szCs w:val="22"/>
+                      <w:color w:val="000000"/>
+                    </w:rPr>
+                    <w:t xml:space="preserve">52.33901</w:t>
                   </w:r>
                 </w:p>
               </w:tc>
               <w:tc>
-                <w:tcPr/>
+                <w:tcPr>
+                  <w:tcBorders>
+                    <w:bottom w:val="single" w:sz="12" w:space="0" w:color="666666"/>
+                    <w:top w:val="none" w:sz="0" w:space="0" w:color="000000"/>
+                    <w:left w:val="none" w:sz="0" w:space="0" w:color="000000"/>
+                    <w:right w:val="none" w:sz="0" w:space="0" w:color="000000"/>
+                  </w:tcBorders>
+                  <w:shd w:val="clear" w:color="auto" w:fill="FFFFFF"/>
+                  <w:tcMar>
+                    <w:top w:w="0" w:type="dxa"/>
+                    <w:bottom w:w="0" w:type="dxa"/>
+                    <w:left w:w="0" w:type="dxa"/>
+                    <w:right w:w="0" w:type="dxa"/>
+                  </w:tcMar>
+                  <w:vAlign w:val="center"/>
+                </w:tcPr>
                 <w:p>
                   <w:pPr>
-                    <w:pStyle w:val="Compact"/>
+                    <w:pStyle w:val="Normal"/>
                     <w:jc w:val="right"/>
+                    <w:pBdr>
+                      <w:bottom w:val="none" w:sz="0" w:space="0" w:color="000000"/>
+                      <w:top w:val="none" w:sz="0" w:space="0" w:color="000000"/>
+                      <w:left w:val="none" w:sz="0" w:space="0" w:color="000000"/>
+                      <w:right w:val="none" w:sz="0" w:space="0" w:color="000000"/>
+                    </w:pBdr>
+                    <w:spacing w:after="100" w:before="100" w:line="240"/>
+                    <w:ind w:left="100" w:right="100" w:firstLine="0" w:firstLineChars="0"/>
+                    <w:rPr>
+                      <w:rFonts w:ascii="Helvetica" w:hAnsi="Helvetica" w:eastAsia="Helvetica" w:cs="Helvetica"/>
+                      <w:i w:val="false"/>
+                      <w:b w:val="false"/>
+                      <w:u w:val="none"/>
+                      <w:sz w:val="22"/>
+                      <w:szCs w:val="22"/>
+                      <w:color w:val="000000"/>
+                    </w:rPr>
                   </w:pPr>
-                  <w:r>
-                    <w:t xml:space="preserve">14.4</w:t>
+                  <w:r xmlns:w="http://schemas.openxmlformats.org/wordprocessingml/2006/main" xmlns:wp="http://schemas.openxmlformats.org/drawingml/2006/wordprocessingDrawing" xmlns:r="http://schemas.openxmlformats.org/officeDocument/2006/relationships" xmlns:w14="http://schemas.microsoft.com/office/word/2010/wordml">
+                    <w:rPr>
+                      <w:rFonts w:ascii="Helvetica" w:hAnsi="Helvetica" w:eastAsia="Helvetica" w:cs="Helvetica"/>
+                      <w:i w:val="false"/>
+                      <w:b w:val="false"/>
+                      <w:u w:val="none"/>
+                      <w:sz w:val="22"/>
+                      <w:szCs w:val="22"/>
+                      <w:color w:val="000000"/>
+                    </w:rPr>
+                    <w:t xml:space="preserve">14.43444</w:t>
                   </w:r>
                 </w:p>
               </w:tc>

</xml_diff>